<commit_message>
Update Pásztázó elektronmikroszkóp képének feldolgozása LabView segítségével.docx
generated signals
</commit_message>
<xml_diff>
--- a/Pásztázó elektronmikroszkóp képének feldolgozása LabView segítségével.docx
+++ b/Pásztázó elektronmikroszkóp képének feldolgozása LabView segítségével.docx
@@ -821,17 +821,7 @@
           <w:sz w:val="24"/>
           <w:szCs w:val="40"/>
         </w:rPr>
-        <w:t>l vannak a a kapott kép megvilágítás</w:t>
-      </w:r>
-      <w:bookmarkStart w:id="0" w:name="_GoBack"/>
-      <w:bookmarkEnd w:id="0"/>
-      <w:r>
-        <w:rPr>
-          <w:rFonts w:ascii="Times New Roman" w:hAnsi="Times New Roman" w:cs="Times New Roman"/>
-          <w:sz w:val="24"/>
-          <w:szCs w:val="40"/>
-        </w:rPr>
-        <w:t xml:space="preserve">ára, és erős összefüggést mutat a fényoptikai megvilágítással. Visszaszórt elektron üzemmódban a fémház előfeszítése miatt nem detektálunk szekunder elektronokat csak visszaszórt elektronokat, ez utóbbit nagy sebessége miatt a minta detektorral ellentétes irányba néző részeiről </w:t>
+        <w:t xml:space="preserve">l vannak a a kapott kép megvilágítására, és erős összefüggést mutat a fényoptikai megvilágítással. Visszaszórt elektron üzemmódban a fémház előfeszítése miatt nem detektálunk szekunder elektronokat csak visszaszórt elektronokat, ez utóbbit nagy sebessége miatt a minta detektorral ellentétes irányba néző részeiről </w:t>
       </w:r>
       <w:r>
         <w:rPr>
@@ -863,6 +853,25 @@
           <w:szCs w:val="40"/>
         </w:rPr>
         <w:t>Gerjesztett jelek</w:t>
+      </w:r>
+    </w:p>
+    <w:p>
+      <w:pPr>
+        <w:pStyle w:val="ListParagraph"/>
+        <w:spacing w:after="120" w:line="276" w:lineRule="auto"/>
+        <w:rPr>
+          <w:rFonts w:ascii="Times New Roman" w:hAnsi="Times New Roman" w:cs="Times New Roman"/>
+          <w:sz w:val="24"/>
+          <w:szCs w:val="40"/>
+        </w:rPr>
+      </w:pPr>
+      <w:r>
+        <w:rPr>
+          <w:rFonts w:ascii="Times New Roman" w:hAnsi="Times New Roman" w:cs="Times New Roman"/>
+          <w:sz w:val="24"/>
+          <w:szCs w:val="40"/>
+        </w:rPr>
+        <w:t>Az mikroszkóp által besugárzott elektronok többféleképpen lép kölcsönhatásba a mintával, ami ezen gerjesztés hatására, egy adott gerjesztési térfogatból különböző jeleket pl.:elektronok, sugárzás, fényemmisszió bocsát ki magából</w:t>
       </w:r>
     </w:p>
     <w:p>
@@ -914,20 +923,369 @@
           <w:sz w:val="24"/>
           <w:szCs w:val="40"/>
         </w:rPr>
-        <w:t>Az elektronnyaláb által besugá</w:t>
-      </w:r>
-    </w:p>
-    <w:p>
-      <w:pPr>
-        <w:pStyle w:val="ListParagraph"/>
+        <w:t>Az 50 eV-nál kisebb elektronokat hívjuk szekunder elektronn</w:t>
+      </w:r>
+      <w:r>
+        <w:rPr>
+          <w:rFonts w:ascii="Times New Roman" w:hAnsi="Times New Roman" w:cs="Times New Roman"/>
+          <w:sz w:val="24"/>
+          <w:szCs w:val="40"/>
+        </w:rPr>
+        <w:t>ak. Ezek úgy keletkenek</w:t>
+      </w:r>
+      <w:r>
+        <w:rPr>
+          <w:rFonts w:ascii="Times New Roman" w:hAnsi="Times New Roman" w:cs="Times New Roman"/>
+          <w:sz w:val="24"/>
+          <w:szCs w:val="40"/>
+        </w:rPr>
+        <w:t>, hogy a besugárzó elektronnyaláb leszakítja</w:t>
+      </w:r>
+      <w:r>
+        <w:rPr>
+          <w:rFonts w:ascii="Times New Roman" w:hAnsi="Times New Roman" w:cs="Times New Roman"/>
+          <w:sz w:val="24"/>
+          <w:szCs w:val="40"/>
+        </w:rPr>
+        <w:t xml:space="preserve"> őket</w:t>
+      </w:r>
+      <w:r>
+        <w:rPr>
+          <w:rFonts w:ascii="Times New Roman" w:hAnsi="Times New Roman" w:cs="Times New Roman"/>
+          <w:sz w:val="24"/>
+          <w:szCs w:val="40"/>
+        </w:rPr>
+        <w:t xml:space="preserve"> a külső elektronhélyról.</w:t>
+      </w:r>
+      <w:r>
+        <w:rPr>
+          <w:rFonts w:ascii="Times New Roman" w:hAnsi="Times New Roman" w:cs="Times New Roman"/>
+          <w:sz w:val="24"/>
+          <w:szCs w:val="40"/>
+        </w:rPr>
+        <w:t xml:space="preserve"> A szekunder elektronok a minta felületi geometriájáról (topográfiájáról) hordoznak információt, velük készíthető a legjobb felbontású kép, mivel kis energiájuk miatt kisebb mintapontokból származnak a többi jelhez képest</w:t>
+      </w:r>
+    </w:p>
+    <w:p>
+      <w:pPr>
+        <w:pStyle w:val="ListParagraph"/>
+        <w:numPr>
+          <w:ilvl w:val="0"/>
+          <w:numId w:val="7"/>
+        </w:numPr>
         <w:spacing w:after="120" w:line="276" w:lineRule="auto"/>
-        <w:ind w:left="1416"/>
-        <w:rPr>
-          <w:rFonts w:ascii="Times New Roman" w:hAnsi="Times New Roman" w:cs="Times New Roman"/>
-          <w:sz w:val="24"/>
-          <w:szCs w:val="40"/>
-        </w:rPr>
-      </w:pPr>
+        <w:rPr>
+          <w:rFonts w:ascii="Times New Roman" w:hAnsi="Times New Roman" w:cs="Times New Roman"/>
+          <w:sz w:val="24"/>
+          <w:szCs w:val="40"/>
+        </w:rPr>
+      </w:pPr>
+      <w:r>
+        <w:rPr>
+          <w:rFonts w:ascii="Times New Roman" w:hAnsi="Times New Roman" w:cs="Times New Roman"/>
+          <w:sz w:val="24"/>
+          <w:szCs w:val="40"/>
+        </w:rPr>
+        <w:t>Visszaszórt elektronok</w:t>
+      </w:r>
+    </w:p>
+    <w:p>
+      <w:pPr>
+        <w:pStyle w:val="ListParagraph"/>
+        <w:spacing w:after="120" w:line="276" w:lineRule="auto"/>
+        <w:ind w:left="1440"/>
+        <w:rPr>
+          <w:rFonts w:ascii="Times New Roman" w:hAnsi="Times New Roman" w:cs="Times New Roman"/>
+          <w:sz w:val="24"/>
+          <w:szCs w:val="40"/>
+        </w:rPr>
+      </w:pPr>
+      <w:r>
+        <w:rPr>
+          <w:rFonts w:ascii="Times New Roman" w:hAnsi="Times New Roman" w:cs="Times New Roman"/>
+          <w:sz w:val="24"/>
+          <w:szCs w:val="40"/>
+        </w:rPr>
+        <w:t xml:space="preserve">Az 50 eV-nál nagyobb energiájú elektronokat visszaszórt elektronnak nevezzük. Mind topográfiai mind </w:t>
+      </w:r>
+      <w:r>
+        <w:rPr>
+          <w:rFonts w:ascii="Times New Roman" w:hAnsi="Times New Roman" w:cs="Times New Roman"/>
+          <w:sz w:val="24"/>
+          <w:szCs w:val="40"/>
+        </w:rPr>
+        <w:t>kompozíciós (kémiai összetétel) információt hordoznak. A rendszámfüggése monoton növekvő, így a minta nagy rendszámú elemekben sűrűbb részei világosabban jelennek meg.</w:t>
+      </w:r>
+    </w:p>
+    <w:p>
+      <w:pPr>
+        <w:pStyle w:val="ListParagraph"/>
+        <w:numPr>
+          <w:ilvl w:val="0"/>
+          <w:numId w:val="7"/>
+        </w:numPr>
+        <w:spacing w:after="120" w:line="276" w:lineRule="auto"/>
+        <w:rPr>
+          <w:rFonts w:ascii="Times New Roman" w:hAnsi="Times New Roman" w:cs="Times New Roman"/>
+          <w:sz w:val="24"/>
+          <w:szCs w:val="40"/>
+        </w:rPr>
+      </w:pPr>
+      <w:r>
+        <w:rPr>
+          <w:rFonts w:ascii="Times New Roman" w:hAnsi="Times New Roman" w:cs="Times New Roman"/>
+          <w:sz w:val="24"/>
+          <w:szCs w:val="40"/>
+        </w:rPr>
+        <w:t>Abszorbeált elektronok</w:t>
+      </w:r>
+    </w:p>
+    <w:p>
+      <w:pPr>
+        <w:pStyle w:val="ListParagraph"/>
+        <w:spacing w:after="120" w:line="276" w:lineRule="auto"/>
+        <w:ind w:left="1440"/>
+        <w:rPr>
+          <w:rFonts w:ascii="Times New Roman" w:hAnsi="Times New Roman" w:cs="Times New Roman"/>
+          <w:sz w:val="24"/>
+          <w:szCs w:val="40"/>
+        </w:rPr>
+      </w:pPr>
+      <w:r>
+        <w:rPr>
+          <w:rFonts w:ascii="Times New Roman" w:hAnsi="Times New Roman" w:cs="Times New Roman"/>
+          <w:sz w:val="24"/>
+          <w:szCs w:val="40"/>
+        </w:rPr>
+        <w:t>A besugárzó áramból a mintában abszorbeált elektronok alkotják a mintaáramot, ami kémiai információt tartalmaz. A visszaszórt elektronhoz képest a kapott képnek fordított a kontrasztja.</w:t>
+      </w:r>
+    </w:p>
+    <w:p>
+      <w:pPr>
+        <w:pStyle w:val="ListParagraph"/>
+        <w:numPr>
+          <w:ilvl w:val="0"/>
+          <w:numId w:val="7"/>
+        </w:numPr>
+        <w:spacing w:after="120" w:line="276" w:lineRule="auto"/>
+        <w:rPr>
+          <w:rFonts w:ascii="Times New Roman" w:hAnsi="Times New Roman" w:cs="Times New Roman"/>
+          <w:sz w:val="24"/>
+          <w:szCs w:val="40"/>
+        </w:rPr>
+      </w:pPr>
+      <w:r>
+        <w:rPr>
+          <w:rFonts w:ascii="Times New Roman" w:hAnsi="Times New Roman" w:cs="Times New Roman"/>
+          <w:sz w:val="24"/>
+          <w:szCs w:val="40"/>
+        </w:rPr>
+        <w:t>Röntgensugárzás</w:t>
+      </w:r>
+    </w:p>
+    <w:p>
+      <w:pPr>
+        <w:pStyle w:val="ListParagraph"/>
+        <w:spacing w:after="120" w:line="276" w:lineRule="auto"/>
+        <w:ind w:left="1440"/>
+        <w:rPr>
+          <w:rFonts w:ascii="Times New Roman" w:hAnsi="Times New Roman" w:cs="Times New Roman"/>
+          <w:sz w:val="24"/>
+          <w:szCs w:val="40"/>
+        </w:rPr>
+      </w:pPr>
+      <w:r>
+        <w:rPr>
+          <w:rFonts w:ascii="Times New Roman" w:hAnsi="Times New Roman" w:cs="Times New Roman"/>
+          <w:sz w:val="24"/>
+          <w:szCs w:val="40"/>
+        </w:rPr>
+        <w:t>A mintából kétfajta röntgensugárzás lép ki. Az egyik az elektronok rugalmatlan ütközése során energiaveszteségből létrejövő karakterisztikus röntgensugárzás</w:t>
+      </w:r>
+      <w:r>
+        <w:rPr>
+          <w:rFonts w:ascii="Times New Roman" w:hAnsi="Times New Roman" w:cs="Times New Roman"/>
+          <w:sz w:val="24"/>
+          <w:szCs w:val="40"/>
+        </w:rPr>
+        <w:t>. A másik a lassú elektronok által kisugárzott energiából adódó folytonos röntgensugárzás. Mindkettő kémiai információt hordoz a mintáról.</w:t>
+      </w:r>
+    </w:p>
+    <w:p>
+      <w:pPr>
+        <w:pStyle w:val="ListParagraph"/>
+        <w:numPr>
+          <w:ilvl w:val="0"/>
+          <w:numId w:val="7"/>
+        </w:numPr>
+        <w:spacing w:after="120" w:line="276" w:lineRule="auto"/>
+        <w:rPr>
+          <w:rFonts w:ascii="Times New Roman" w:hAnsi="Times New Roman" w:cs="Times New Roman"/>
+          <w:sz w:val="24"/>
+          <w:szCs w:val="40"/>
+        </w:rPr>
+      </w:pPr>
+      <w:r>
+        <w:rPr>
+          <w:rFonts w:ascii="Times New Roman" w:hAnsi="Times New Roman" w:cs="Times New Roman"/>
+          <w:sz w:val="24"/>
+          <w:szCs w:val="40"/>
+        </w:rPr>
+        <w:t>Fényemisszió</w:t>
+      </w:r>
+    </w:p>
+    <w:p>
+      <w:pPr>
+        <w:pStyle w:val="ListParagraph"/>
+        <w:spacing w:after="120" w:line="276" w:lineRule="auto"/>
+        <w:ind w:left="1440"/>
+        <w:rPr>
+          <w:rFonts w:ascii="Times New Roman" w:hAnsi="Times New Roman" w:cs="Times New Roman"/>
+          <w:sz w:val="24"/>
+          <w:szCs w:val="40"/>
+        </w:rPr>
+      </w:pPr>
+      <w:r>
+        <w:rPr>
+          <w:rFonts w:ascii="Times New Roman" w:hAnsi="Times New Roman" w:cs="Times New Roman"/>
+          <w:sz w:val="24"/>
+          <w:szCs w:val="40"/>
+        </w:rPr>
+        <w:t>A fényemissziót vagy más néven katódlumineszenciát, a mintát érő nagy energiájú elektronok gerjesztik. A kibocsátott fényt vizsgálva a rekombinációs centrumok helyéről kaphatunk információt.</w:t>
+      </w:r>
+    </w:p>
+    <w:p>
+      <w:pPr>
+        <w:pStyle w:val="ListParagraph"/>
+        <w:numPr>
+          <w:ilvl w:val="0"/>
+          <w:numId w:val="7"/>
+        </w:numPr>
+        <w:spacing w:after="120" w:line="276" w:lineRule="auto"/>
+        <w:rPr>
+          <w:rFonts w:ascii="Times New Roman" w:hAnsi="Times New Roman" w:cs="Times New Roman"/>
+          <w:sz w:val="24"/>
+          <w:szCs w:val="40"/>
+        </w:rPr>
+      </w:pPr>
+      <w:r>
+        <w:rPr>
+          <w:rFonts w:ascii="Times New Roman" w:hAnsi="Times New Roman" w:cs="Times New Roman"/>
+          <w:sz w:val="24"/>
+          <w:szCs w:val="40"/>
+        </w:rPr>
+        <w:t>Elektronsugárindukálta áram</w:t>
+      </w:r>
+    </w:p>
+    <w:p>
+      <w:pPr>
+        <w:pStyle w:val="ListParagraph"/>
+        <w:spacing w:after="120" w:line="276" w:lineRule="auto"/>
+        <w:ind w:left="1440"/>
+        <w:rPr>
+          <w:rFonts w:ascii="Times New Roman" w:hAnsi="Times New Roman" w:cs="Times New Roman"/>
+          <w:sz w:val="24"/>
+          <w:szCs w:val="40"/>
+        </w:rPr>
+      </w:pPr>
+      <w:r>
+        <w:rPr>
+          <w:rFonts w:ascii="Times New Roman" w:hAnsi="Times New Roman" w:cs="Times New Roman"/>
+          <w:sz w:val="24"/>
+          <w:szCs w:val="40"/>
+        </w:rPr>
+        <w:lastRenderedPageBreak/>
+        <w:t>A besugárzás hatására áram indukálodik a p-n átmeneteknél (vagy Schottky-átmeneteknél), így ezekről a helyekről kaphatunk információt.</w:t>
+      </w:r>
+    </w:p>
+    <w:p>
+      <w:pPr>
+        <w:pStyle w:val="ListParagraph"/>
+        <w:numPr>
+          <w:ilvl w:val="0"/>
+          <w:numId w:val="7"/>
+        </w:numPr>
+        <w:spacing w:after="120" w:line="276" w:lineRule="auto"/>
+        <w:rPr>
+          <w:rFonts w:ascii="Times New Roman" w:hAnsi="Times New Roman" w:cs="Times New Roman"/>
+          <w:sz w:val="24"/>
+          <w:szCs w:val="40"/>
+        </w:rPr>
+      </w:pPr>
+      <w:r>
+        <w:rPr>
+          <w:rFonts w:ascii="Times New Roman" w:hAnsi="Times New Roman" w:cs="Times New Roman"/>
+          <w:sz w:val="24"/>
+          <w:szCs w:val="40"/>
+        </w:rPr>
+        <w:t>Auger-elektronok</w:t>
+      </w:r>
+    </w:p>
+    <w:p>
+      <w:pPr>
+        <w:pStyle w:val="ListParagraph"/>
+        <w:spacing w:after="120" w:line="276" w:lineRule="auto"/>
+        <w:ind w:left="1440"/>
+        <w:rPr>
+          <w:rFonts w:ascii="Times New Roman" w:hAnsi="Times New Roman" w:cs="Times New Roman"/>
+          <w:sz w:val="24"/>
+          <w:szCs w:val="40"/>
+        </w:rPr>
+      </w:pPr>
+      <w:r>
+        <w:rPr>
+          <w:rFonts w:ascii="Times New Roman" w:hAnsi="Times New Roman" w:cs="Times New Roman"/>
+          <w:sz w:val="24"/>
+          <w:szCs w:val="40"/>
+        </w:rPr>
+        <w:t>Ha a nyaláb egy belső héjről lök ki elektront akkor a külső héjról „beugrik” a helyére egy másik, energiafeleslegét vagy kisugározza vagy kilök egy másik elektront ami elviszi az energiakülömbséget, ezt nevezzük Auger-elektronnak.</w:t>
+      </w:r>
+      <w:r>
+        <w:rPr>
+          <w:rFonts w:ascii="Times New Roman" w:hAnsi="Times New Roman" w:cs="Times New Roman"/>
+          <w:sz w:val="24"/>
+          <w:szCs w:val="40"/>
+        </w:rPr>
+        <w:t xml:space="preserve"> Ezek az elektronok nem tartalmaznak számunkra információt.</w:t>
+      </w:r>
+    </w:p>
+    <w:p>
+      <w:pPr>
+        <w:pStyle w:val="ListParagraph"/>
+        <w:spacing w:after="120" w:line="276" w:lineRule="auto"/>
+        <w:ind w:left="1440"/>
+        <w:rPr>
+          <w:rFonts w:ascii="Times New Roman" w:hAnsi="Times New Roman" w:cs="Times New Roman"/>
+          <w:sz w:val="24"/>
+          <w:szCs w:val="40"/>
+        </w:rPr>
+      </w:pPr>
+    </w:p>
+    <w:p>
+      <w:pPr>
+        <w:pStyle w:val="ListParagraph"/>
+        <w:spacing w:after="120" w:line="276" w:lineRule="auto"/>
+        <w:ind w:left="1440"/>
+        <w:rPr>
+          <w:rFonts w:ascii="Times New Roman" w:hAnsi="Times New Roman" w:cs="Times New Roman"/>
+          <w:sz w:val="24"/>
+          <w:szCs w:val="40"/>
+        </w:rPr>
+      </w:pPr>
+    </w:p>
+    <w:p>
+      <w:pPr>
+        <w:pStyle w:val="ListParagraph"/>
+        <w:spacing w:after="120" w:line="276" w:lineRule="auto"/>
+        <w:ind w:left="1440"/>
+        <w:rPr>
+          <w:rFonts w:ascii="Times New Roman" w:hAnsi="Times New Roman" w:cs="Times New Roman"/>
+          <w:sz w:val="24"/>
+          <w:szCs w:val="40"/>
+        </w:rPr>
+      </w:pPr>
+      <w:bookmarkStart w:id="0" w:name="_GoBack"/>
+      <w:bookmarkEnd w:id="0"/>
     </w:p>
     <w:p>
       <w:pPr>
@@ -1105,7 +1463,7 @@
           <w:rPr>
             <w:noProof/>
           </w:rPr>
-          <w:t>5</w:t>
+          <w:t>6</w:t>
         </w:r>
         <w:r>
           <w:fldChar w:fldCharType="end"/>
@@ -2602,7 +2960,7 @@
 </file>
 
 <file path=customXml/itemProps1.xml><?xml version="1.0" encoding="utf-8"?>
-<ds:datastoreItem xmlns:ds="http://schemas.openxmlformats.org/officeDocument/2006/customXml" ds:itemID="{B449C917-62C4-4358-8055-9599B268E840}">
+<ds:datastoreItem xmlns:ds="http://schemas.openxmlformats.org/officeDocument/2006/customXml" ds:itemID="{AD4092C1-4AAD-44A3-B267-CEA344E9EE51}">
   <ds:schemaRefs>
     <ds:schemaRef ds:uri="http://schemas.openxmlformats.org/officeDocument/2006/bibliography"/>
   </ds:schemaRefs>

</xml_diff>

<commit_message>
uptaded docs and pdf
speeling and grammer checked + pdf generated
</commit_message>
<xml_diff>
--- a/Pásztázó elektronmikroszkóp képének feldolgozása LabView segítségével.docx
+++ b/Pásztázó elektronmikroszkóp képének feldolgozása LabView segítségével.docx
@@ -13,6 +13,8 @@
           <w:szCs w:val="40"/>
         </w:rPr>
       </w:pPr>
+      <w:bookmarkStart w:id="0" w:name="_GoBack"/>
+      <w:bookmarkEnd w:id="0"/>
       <w:r>
         <w:rPr>
           <w:rFonts w:ascii="Times New Roman" w:hAnsi="Times New Roman" w:cs="Times New Roman"/>
@@ -300,6 +302,7 @@
             </w:r>
             <w:r>
               <w:rPr>
+                <w:noProof/>
                 <w:webHidden/>
               </w:rPr>
               <w:t>3</w:t>
@@ -360,6 +363,7 @@
             </w:r>
             <w:r>
               <w:rPr>
+                <w:noProof/>
                 <w:webHidden/>
               </w:rPr>
               <w:t>3</w:t>
@@ -420,6 +424,7 @@
             </w:r>
             <w:r>
               <w:rPr>
+                <w:noProof/>
                 <w:webHidden/>
               </w:rPr>
               <w:t>4</w:t>
@@ -493,6 +498,7 @@
             </w:r>
             <w:r>
               <w:rPr>
+                <w:noProof/>
                 <w:webHidden/>
               </w:rPr>
               <w:t>5</w:t>
@@ -566,6 +572,7 @@
             </w:r>
             <w:r>
               <w:rPr>
+                <w:noProof/>
                 <w:webHidden/>
               </w:rPr>
               <w:t>5</w:t>
@@ -639,6 +646,7 @@
             </w:r>
             <w:r>
               <w:rPr>
+                <w:noProof/>
                 <w:webHidden/>
               </w:rPr>
               <w:t>6</w:t>
@@ -712,6 +720,7 @@
             </w:r>
             <w:r>
               <w:rPr>
+                <w:noProof/>
                 <w:webHidden/>
               </w:rPr>
               <w:t>6</w:t>
@@ -785,6 +794,7 @@
             </w:r>
             <w:r>
               <w:rPr>
+                <w:noProof/>
                 <w:webHidden/>
               </w:rPr>
               <w:t>6</w:t>
@@ -858,6 +868,7 @@
             </w:r>
             <w:r>
               <w:rPr>
+                <w:noProof/>
                 <w:webHidden/>
               </w:rPr>
               <w:t>6</w:t>
@@ -931,6 +942,7 @@
             </w:r>
             <w:r>
               <w:rPr>
+                <w:noProof/>
                 <w:webHidden/>
               </w:rPr>
               <w:t>9</w:t>
@@ -1004,6 +1016,7 @@
             </w:r>
             <w:r>
               <w:rPr>
+                <w:noProof/>
                 <w:webHidden/>
               </w:rPr>
               <w:t>9</w:t>
@@ -1077,6 +1090,7 @@
             </w:r>
             <w:r>
               <w:rPr>
+                <w:noProof/>
                 <w:webHidden/>
               </w:rPr>
               <w:t>9</w:t>
@@ -1150,6 +1164,7 @@
             </w:r>
             <w:r>
               <w:rPr>
+                <w:noProof/>
                 <w:webHidden/>
               </w:rPr>
               <w:t>10</w:t>
@@ -1223,6 +1238,7 @@
             </w:r>
             <w:r>
               <w:rPr>
+                <w:noProof/>
                 <w:webHidden/>
               </w:rPr>
               <w:t>10</w:t>
@@ -1296,6 +1312,7 @@
             </w:r>
             <w:r>
               <w:rPr>
+                <w:noProof/>
                 <w:webHidden/>
               </w:rPr>
               <w:t>10</w:t>
@@ -1369,6 +1386,7 @@
             </w:r>
             <w:r>
               <w:rPr>
+                <w:noProof/>
                 <w:webHidden/>
               </w:rPr>
               <w:t>10</w:t>
@@ -1442,6 +1460,7 @@
             </w:r>
             <w:r>
               <w:rPr>
+                <w:noProof/>
                 <w:webHidden/>
               </w:rPr>
               <w:t>10</w:t>
@@ -1515,6 +1534,7 @@
             </w:r>
             <w:r>
               <w:rPr>
+                <w:noProof/>
                 <w:webHidden/>
               </w:rPr>
               <w:t>11</w:t>
@@ -1588,6 +1608,7 @@
             </w:r>
             <w:r>
               <w:rPr>
+                <w:noProof/>
                 <w:webHidden/>
               </w:rPr>
               <w:t>11</w:t>
@@ -1661,6 +1682,7 @@
             </w:r>
             <w:r>
               <w:rPr>
+                <w:noProof/>
                 <w:webHidden/>
               </w:rPr>
               <w:t>11</w:t>
@@ -1734,6 +1756,7 @@
             </w:r>
             <w:r>
               <w:rPr>
+                <w:noProof/>
                 <w:webHidden/>
               </w:rPr>
               <w:t>11</w:t>
@@ -1807,6 +1830,7 @@
             </w:r>
             <w:r>
               <w:rPr>
+                <w:noProof/>
                 <w:webHidden/>
               </w:rPr>
               <w:t>12</w:t>
@@ -1880,6 +1904,7 @@
             </w:r>
             <w:r>
               <w:rPr>
+                <w:noProof/>
                 <w:webHidden/>
               </w:rPr>
               <w:t>12</w:t>
@@ -1953,6 +1978,7 @@
             </w:r>
             <w:r>
               <w:rPr>
+                <w:noProof/>
                 <w:webHidden/>
               </w:rPr>
               <w:t>12</w:t>
@@ -2026,6 +2052,7 @@
             </w:r>
             <w:r>
               <w:rPr>
+                <w:noProof/>
                 <w:webHidden/>
               </w:rPr>
               <w:t>12</w:t>
@@ -2099,6 +2126,7 @@
             </w:r>
             <w:r>
               <w:rPr>
+                <w:noProof/>
                 <w:webHidden/>
               </w:rPr>
               <w:t>12</w:t>
@@ -2172,6 +2200,7 @@
             </w:r>
             <w:r>
               <w:rPr>
+                <w:noProof/>
                 <w:webHidden/>
               </w:rPr>
               <w:t>12</w:t>
@@ -2245,6 +2274,7 @@
             </w:r>
             <w:r>
               <w:rPr>
+                <w:noProof/>
                 <w:webHidden/>
               </w:rPr>
               <w:t>13</w:t>
@@ -2318,6 +2348,7 @@
             </w:r>
             <w:r>
               <w:rPr>
+                <w:noProof/>
                 <w:webHidden/>
               </w:rPr>
               <w:t>13</w:t>
@@ -2391,6 +2422,7 @@
             </w:r>
             <w:r>
               <w:rPr>
+                <w:noProof/>
                 <w:webHidden/>
               </w:rPr>
               <w:t>13</w:t>
@@ -2464,6 +2496,7 @@
             </w:r>
             <w:r>
               <w:rPr>
+                <w:noProof/>
                 <w:webHidden/>
               </w:rPr>
               <w:t>17</w:t>
@@ -2537,6 +2570,7 @@
             </w:r>
             <w:r>
               <w:rPr>
+                <w:noProof/>
                 <w:webHidden/>
               </w:rPr>
               <w:t>17</w:t>
@@ -2610,6 +2644,7 @@
             </w:r>
             <w:r>
               <w:rPr>
+                <w:noProof/>
                 <w:webHidden/>
               </w:rPr>
               <w:t>18</w:t>
@@ -2670,6 +2705,7 @@
             </w:r>
             <w:r>
               <w:rPr>
+                <w:noProof/>
                 <w:webHidden/>
               </w:rPr>
               <w:t>19</w:t>
@@ -2726,13 +2762,19 @@
     <w:p>
       <w:pPr>
         <w:pStyle w:val="Heading1"/>
-      </w:pPr>
-      <w:bookmarkStart w:id="0" w:name="_Toc530869130"/>
-      <w:r>
+        <w:rPr>
+          <w:lang w:val="en-GB"/>
+        </w:rPr>
+      </w:pPr>
+      <w:bookmarkStart w:id="1" w:name="_Toc530869130"/>
+      <w:r>
+        <w:rPr>
+          <w:lang w:val="en-GB"/>
+        </w:rPr>
         <w:lastRenderedPageBreak/>
         <w:t>Abstract</w:t>
       </w:r>
-      <w:bookmarkEnd w:id="0"/>
+      <w:bookmarkEnd w:id="1"/>
     </w:p>
     <w:p>
       <w:pPr>
@@ -2744,13 +2786,15 @@
           <w:rFonts w:ascii="Arial" w:hAnsi="Arial" w:cs="Arial"/>
           <w:sz w:val="24"/>
           <w:szCs w:val="24"/>
-        </w:rPr>
-      </w:pPr>
-      <w:r>
-        <w:rPr>
-          <w:rFonts w:ascii="Arial" w:hAnsi="Arial" w:cs="Arial"/>
-          <w:sz w:val="24"/>
-          <w:szCs w:val="24"/>
+          <w:lang w:val="en-GB"/>
+        </w:rPr>
+      </w:pPr>
+      <w:r>
+        <w:rPr>
+          <w:rFonts w:ascii="Arial" w:hAnsi="Arial" w:cs="Arial"/>
+          <w:sz w:val="24"/>
+          <w:szCs w:val="24"/>
+          <w:lang w:val="en-GB"/>
         </w:rPr>
         <w:t>Duri</w:t>
       </w:r>
@@ -2759,14 +2803,34 @@
           <w:rFonts w:ascii="Arial" w:hAnsi="Arial" w:cs="Arial"/>
           <w:sz w:val="24"/>
           <w:szCs w:val="24"/>
-        </w:rPr>
-        <w:t>ng training project laboratory I</w:t>
-      </w:r>
-      <w:r>
-        <w:rPr>
-          <w:rFonts w:ascii="Arial" w:hAnsi="Arial" w:cs="Arial"/>
-          <w:sz w:val="24"/>
-          <w:szCs w:val="24"/>
+          <w:lang w:val="en-GB"/>
+        </w:rPr>
+        <w:t>ng training project laboratory</w:t>
+      </w:r>
+      <w:r>
+        <w:rPr>
+          <w:rFonts w:ascii="Arial" w:hAnsi="Arial" w:cs="Arial"/>
+          <w:sz w:val="24"/>
+          <w:szCs w:val="24"/>
+          <w:lang w:val="en-GB"/>
+        </w:rPr>
+        <w:t>,</w:t>
+      </w:r>
+      <w:r>
+        <w:rPr>
+          <w:rFonts w:ascii="Arial" w:hAnsi="Arial" w:cs="Arial"/>
+          <w:sz w:val="24"/>
+          <w:szCs w:val="24"/>
+          <w:lang w:val="en-GB"/>
+        </w:rPr>
+        <w:t xml:space="preserve"> I</w:t>
+      </w:r>
+      <w:r>
+        <w:rPr>
+          <w:rFonts w:ascii="Arial" w:hAnsi="Arial" w:cs="Arial"/>
+          <w:sz w:val="24"/>
+          <w:szCs w:val="24"/>
+          <w:lang w:val="en-GB"/>
         </w:rPr>
         <w:t xml:space="preserve"> worked on using scanning ele</w:t>
       </w:r>
@@ -2775,6 +2839,7 @@
           <w:rFonts w:ascii="Arial" w:hAnsi="Arial" w:cs="Arial"/>
           <w:sz w:val="24"/>
           <w:szCs w:val="24"/>
+          <w:lang w:val="en-GB"/>
         </w:rPr>
         <w:t>ctron microscope with LabVIEW. The</w:t>
       </w:r>
@@ -2783,6 +2848,7 @@
           <w:rFonts w:ascii="Arial" w:hAnsi="Arial" w:cs="Arial"/>
           <w:sz w:val="24"/>
           <w:szCs w:val="24"/>
+          <w:lang w:val="en-GB"/>
         </w:rPr>
         <w:t xml:space="preserve"> goal was a LabVIEW p</w:t>
       </w:r>
@@ -2791,6 +2857,7 @@
           <w:rFonts w:ascii="Arial" w:hAnsi="Arial" w:cs="Arial"/>
           <w:sz w:val="24"/>
           <w:szCs w:val="24"/>
+          <w:lang w:val="en-GB"/>
         </w:rPr>
         <w:t>rogramme, which connected to</w:t>
       </w:r>
@@ -2799,6 +2866,7 @@
           <w:rFonts w:ascii="Arial" w:hAnsi="Arial" w:cs="Arial"/>
           <w:sz w:val="24"/>
           <w:szCs w:val="24"/>
+          <w:lang w:val="en-GB"/>
         </w:rPr>
         <w:t xml:space="preserve"> output signals of the SEM, it can map the sample.</w:t>
       </w:r>
@@ -2807,6 +2875,7 @@
           <w:rFonts w:ascii="Arial" w:hAnsi="Arial" w:cs="Arial"/>
           <w:sz w:val="24"/>
           <w:szCs w:val="24"/>
+          <w:lang w:val="en-GB"/>
         </w:rPr>
         <w:t xml:space="preserve"> The software also can make</w:t>
       </w:r>
@@ -2815,6 +2884,7 @@
           <w:rFonts w:ascii="Arial" w:hAnsi="Arial" w:cs="Arial"/>
           <w:sz w:val="24"/>
           <w:szCs w:val="24"/>
+          <w:lang w:val="en-GB"/>
         </w:rPr>
         <w:t xml:space="preserve"> simple digital image processing to help the user.</w:t>
       </w:r>
@@ -2823,11 +2893,11 @@
       <w:pPr>
         <w:pStyle w:val="Heading1"/>
       </w:pPr>
-      <w:bookmarkStart w:id="1" w:name="_Toc530869131"/>
+      <w:bookmarkStart w:id="2" w:name="_Toc530869131"/>
       <w:r>
         <w:t>Összefoglalás</w:t>
       </w:r>
-      <w:bookmarkEnd w:id="1"/>
+      <w:bookmarkEnd w:id="2"/>
     </w:p>
     <w:p>
       <w:pPr>
@@ -2855,7 +2925,23 @@
           <w:sz w:val="24"/>
           <w:szCs w:val="24"/>
         </w:rPr>
-        <w:t xml:space="preserve">mikroszkóppal és a LabVIEW környzettel foglalkoztam. Egy olyan </w:t>
+        <w:t xml:space="preserve">mikroszkóppal és a LabVIEW </w:t>
+      </w:r>
+      <w:r>
+        <w:rPr>
+          <w:rFonts w:ascii="Arial" w:hAnsi="Arial" w:cs="Arial"/>
+          <w:sz w:val="24"/>
+          <w:szCs w:val="24"/>
+        </w:rPr>
+        <w:t>környezettel</w:t>
+      </w:r>
+      <w:r>
+        <w:rPr>
+          <w:rFonts w:ascii="Arial" w:hAnsi="Arial" w:cs="Arial"/>
+          <w:sz w:val="24"/>
+          <w:szCs w:val="24"/>
+        </w:rPr>
+        <w:t xml:space="preserve"> foglalkoztam. Egy olyan </w:t>
       </w:r>
       <w:r>
         <w:rPr>
@@ -2895,33 +2981,23 @@
           <w:sz w:val="24"/>
           <w:szCs w:val="24"/>
         </w:rPr>
-        <w:t>, illetve digitális képfeldolgozást is tud rajta végezni, ezzel segítve a felhasználót, hogy több hasznos információt nyerhes</w:t>
-      </w:r>
-      <w:r>
-        <w:rPr>
-          <w:rFonts w:ascii="Arial" w:hAnsi="Arial" w:cs="Arial"/>
-          <w:sz w:val="24"/>
-          <w:szCs w:val="24"/>
-        </w:rPr>
-        <w:t>s</w:t>
-      </w:r>
-      <w:r>
-        <w:rPr>
-          <w:rFonts w:ascii="Arial" w:hAnsi="Arial" w:cs="Arial"/>
-          <w:sz w:val="24"/>
-          <w:szCs w:val="24"/>
-        </w:rPr>
-        <w:t>s</w:t>
-      </w:r>
-      <w:bookmarkStart w:id="2" w:name="_GoBack"/>
-      <w:bookmarkEnd w:id="2"/>
-      <w:r>
-        <w:rPr>
-          <w:rFonts w:ascii="Arial" w:hAnsi="Arial" w:cs="Arial"/>
-          <w:sz w:val="24"/>
-          <w:szCs w:val="24"/>
-        </w:rPr>
-        <w:t>en a mintáról.</w:t>
+        <w:t xml:space="preserve">, illetve digitális képfeldolgozást is tud rajta végezni, ezzel segítve a felhasználót, hogy több hasznos információt </w:t>
+      </w:r>
+      <w:r>
+        <w:rPr>
+          <w:rFonts w:ascii="Arial" w:hAnsi="Arial" w:cs="Arial"/>
+          <w:sz w:val="24"/>
+          <w:szCs w:val="24"/>
+        </w:rPr>
+        <w:t>nyerhessen</w:t>
+      </w:r>
+      <w:r>
+        <w:rPr>
+          <w:rFonts w:ascii="Arial" w:hAnsi="Arial" w:cs="Arial"/>
+          <w:sz w:val="24"/>
+          <w:szCs w:val="24"/>
+        </w:rPr>
+        <w:t xml:space="preserve"> a mintáról.</w:t>
       </w:r>
     </w:p>
     <w:p>
@@ -2984,15 +3060,63 @@
           <w:szCs w:val="24"/>
         </w:rPr>
         <w:tab/>
-        <w:t xml:space="preserve">A pásztázó elektronmikroszkóp, az angol szakirodalomban scanning electron microscope (továbbiakban csak SEM), egy olyan eszköz ami leképezi a minta felszínét. Ezt olyan módon teszi meg, hogy egy fókuszált elelktronnyalábbal végigpásztázza </w:t>
-      </w:r>
-      <w:r>
-        <w:rPr>
-          <w:rFonts w:ascii="Arial" w:hAnsi="Arial" w:cs="Arial"/>
-          <w:sz w:val="24"/>
-          <w:szCs w:val="24"/>
-        </w:rPr>
-        <w:t>a minta felületét, amiből ennek hatására elektronok lépnek ki és ezeket detektálja. A leképezés a képcsöves televíziók pásztázásához hasonlít.</w:t>
+        <w:t>A pásztázó elektronmikroszkóp, az angol szakirodalomban scanning electron microscope (továbbiakban csak SEM), egy olyan eszköz</w:t>
+      </w:r>
+      <w:r>
+        <w:rPr>
+          <w:rFonts w:ascii="Arial" w:hAnsi="Arial" w:cs="Arial"/>
+          <w:sz w:val="24"/>
+          <w:szCs w:val="24"/>
+        </w:rPr>
+        <w:t>,</w:t>
+      </w:r>
+      <w:r>
+        <w:rPr>
+          <w:rFonts w:ascii="Arial" w:hAnsi="Arial" w:cs="Arial"/>
+          <w:sz w:val="24"/>
+          <w:szCs w:val="24"/>
+        </w:rPr>
+        <w:t xml:space="preserve"> ami leképezi a minta felszínét. Ezt olyan módon teszi meg, hogy egy fókuszált elelktronnyalábbal </w:t>
+      </w:r>
+      <w:r>
+        <w:rPr>
+          <w:rFonts w:ascii="Arial" w:hAnsi="Arial" w:cs="Arial"/>
+          <w:sz w:val="24"/>
+          <w:szCs w:val="24"/>
+        </w:rPr>
+        <w:t>végig pásztázza</w:t>
+      </w:r>
+      <w:r>
+        <w:rPr>
+          <w:rFonts w:ascii="Arial" w:hAnsi="Arial" w:cs="Arial"/>
+          <w:sz w:val="24"/>
+          <w:szCs w:val="24"/>
+        </w:rPr>
+        <w:t xml:space="preserve"> </w:t>
+      </w:r>
+      <w:r>
+        <w:rPr>
+          <w:rFonts w:ascii="Arial" w:hAnsi="Arial" w:cs="Arial"/>
+          <w:sz w:val="24"/>
+          <w:szCs w:val="24"/>
+        </w:rPr>
+        <w:t>a minta felületét, amiből ennek hatására elektrono</w:t>
+      </w:r>
+      <w:r>
+        <w:rPr>
+          <w:rFonts w:ascii="Arial" w:hAnsi="Arial" w:cs="Arial"/>
+          <w:sz w:val="24"/>
+          <w:szCs w:val="24"/>
+        </w:rPr>
+        <w:t>k lépnek ki és ezeket észleli</w:t>
+      </w:r>
+      <w:r>
+        <w:rPr>
+          <w:rFonts w:ascii="Arial" w:hAnsi="Arial" w:cs="Arial"/>
+          <w:sz w:val="24"/>
+          <w:szCs w:val="24"/>
+        </w:rPr>
+        <w:t>. A leképezés a képcsöves televíziók pásztázásához hasonlít.</w:t>
       </w:r>
       <w:r>
         <w:rPr>
@@ -3008,7 +3132,23 @@
           <w:sz w:val="24"/>
           <w:szCs w:val="24"/>
         </w:rPr>
-        <w:t xml:space="preserve"> programozható fpga fogadja, dolgozza fel és jeleníti meg.</w:t>
+        <w:t xml:space="preserve"> programozható </w:t>
+      </w:r>
+      <w:r>
+        <w:rPr>
+          <w:rFonts w:ascii="Arial" w:hAnsi="Arial" w:cs="Arial"/>
+          <w:sz w:val="24"/>
+          <w:szCs w:val="24"/>
+        </w:rPr>
+        <w:t>eszköz</w:t>
+      </w:r>
+      <w:r>
+        <w:rPr>
+          <w:rFonts w:ascii="Arial" w:hAnsi="Arial" w:cs="Arial"/>
+          <w:sz w:val="24"/>
+          <w:szCs w:val="24"/>
+        </w:rPr>
+        <w:t xml:space="preserve"> fogadja, dolgozza fel és jeleníti meg.</w:t>
       </w:r>
     </w:p>
     <w:p>
@@ -3029,15 +3169,47 @@
           <w:sz w:val="24"/>
           <w:szCs w:val="24"/>
         </w:rPr>
-        <w:t>A fénymikroszkópokhoz képest a SEM sokkal jobb felbontóképességel rendelkezik</w:t>
-      </w:r>
-      <w:r>
-        <w:rPr>
-          <w:rFonts w:ascii="Arial" w:hAnsi="Arial" w:cs="Arial"/>
-          <w:sz w:val="24"/>
-          <w:szCs w:val="24"/>
-        </w:rPr>
-        <w:t>, míg az első a fény hullámhossza miatt körübelül 500 nm-ig képes lemenni, addig egy átlagosnak mondható elektronmikroszkóp 5 nm-es felbontásra képes (speciális téremissziós katóddal 1 nm). Mélységélességet tekintve a pásztázó elektronmikroszkóp 3-4 mm-ével</w:t>
+        <w:t xml:space="preserve">A fénymikroszkópokhoz képest a SEM sokkal jobb </w:t>
+      </w:r>
+      <w:r>
+        <w:rPr>
+          <w:rFonts w:ascii="Arial" w:hAnsi="Arial" w:cs="Arial"/>
+          <w:sz w:val="24"/>
+          <w:szCs w:val="24"/>
+        </w:rPr>
+        <w:t>felbontóképességgel</w:t>
+      </w:r>
+      <w:r>
+        <w:rPr>
+          <w:rFonts w:ascii="Arial" w:hAnsi="Arial" w:cs="Arial"/>
+          <w:sz w:val="24"/>
+          <w:szCs w:val="24"/>
+        </w:rPr>
+        <w:t xml:space="preserve"> rendelkezik</w:t>
+      </w:r>
+      <w:r>
+        <w:rPr>
+          <w:rFonts w:ascii="Arial" w:hAnsi="Arial" w:cs="Arial"/>
+          <w:sz w:val="24"/>
+          <w:szCs w:val="24"/>
+        </w:rPr>
+        <w:t xml:space="preserve">, míg az első a fény hullámhossza miatt </w:t>
+      </w:r>
+      <w:r>
+        <w:rPr>
+          <w:rFonts w:ascii="Arial" w:hAnsi="Arial" w:cs="Arial"/>
+          <w:sz w:val="24"/>
+          <w:szCs w:val="24"/>
+        </w:rPr>
+        <w:t>kb.</w:t>
+      </w:r>
+      <w:r>
+        <w:rPr>
+          <w:rFonts w:ascii="Arial" w:hAnsi="Arial" w:cs="Arial"/>
+          <w:sz w:val="24"/>
+          <w:szCs w:val="24"/>
+        </w:rPr>
+        <w:t xml:space="preserve"> 500 nm-ig képes lemenni, addig egy átlagosnak mondható elektronmikroszkóp 5 nm-es felbontásra képes (speciális téremissziós katóddal 1 nm). Mélységélességet tekintve a pásztázó elektronmikroszkóp 3-4 mm-ével</w:t>
       </w:r>
       <w:r>
         <w:rPr>
@@ -3144,6 +3316,7 @@
       </w:pPr>
       <w:r>
         <w:rPr>
+          <w:noProof/>
           <w:lang w:eastAsia="hu-HU"/>
         </w:rPr>
         <w:drawing>
@@ -3229,7 +3402,71 @@
           <w:sz w:val="24"/>
           <w:szCs w:val="40"/>
         </w:rPr>
-        <w:t xml:space="preserve"> az ellenkező töltések vonzása miatt megroncsolnák a katódot. Másik célja az, hogy megakadályozza a krakkolást, ami annyit jelent, hogy az elektronnyaláb lebontja a levegőben lévő szénhidrogéneket és egy szénréteget hozt létre a minta felületén. Elővákuumot létrehozatunk egy rotációs szivattyúval, majd ezt tovább javíthatjuk diffúziós vagy turbomolekuláris szivatrtyúval (ez kiegészülhet ion szivattyúval is).</w:t>
+        <w:t xml:space="preserve"> az ellenkező töltések vonzása miatt megroncsolnák a katódot. Másik célja az, hogy megakadályozza a krakkolást, ami annyit jelent, hogy az elektronnyaláb lebontja a levegőben lévő szénhidr</w:t>
+      </w:r>
+      <w:r>
+        <w:rPr>
+          <w:rFonts w:ascii="Arial" w:hAnsi="Arial" w:cs="Arial"/>
+          <w:sz w:val="24"/>
+          <w:szCs w:val="40"/>
+        </w:rPr>
+        <w:t>ogéneket és egy szénréteget hoz</w:t>
+      </w:r>
+      <w:r>
+        <w:rPr>
+          <w:rFonts w:ascii="Arial" w:hAnsi="Arial" w:cs="Arial"/>
+          <w:sz w:val="24"/>
+          <w:szCs w:val="40"/>
+        </w:rPr>
+        <w:t xml:space="preserve"> létre a minta felületén. Elővákuumot </w:t>
+      </w:r>
+      <w:r>
+        <w:rPr>
+          <w:rFonts w:ascii="Arial" w:hAnsi="Arial" w:cs="Arial"/>
+          <w:sz w:val="24"/>
+          <w:szCs w:val="40"/>
+        </w:rPr>
+        <w:t>létrehozhatunk</w:t>
+      </w:r>
+      <w:r>
+        <w:rPr>
+          <w:rFonts w:ascii="Arial" w:hAnsi="Arial" w:cs="Arial"/>
+          <w:sz w:val="24"/>
+          <w:szCs w:val="40"/>
+        </w:rPr>
+        <w:t xml:space="preserve"> egy rotációs szivattyúval, majd ezt tovább javíthatjuk diffúziós vagy </w:t>
+      </w:r>
+      <w:r>
+        <w:rPr>
+          <w:rFonts w:ascii="Arial" w:hAnsi="Arial" w:cs="Arial"/>
+          <w:sz w:val="24"/>
+          <w:szCs w:val="40"/>
+        </w:rPr>
+        <w:t>turbó molekuláris</w:t>
+      </w:r>
+      <w:r>
+        <w:rPr>
+          <w:rFonts w:ascii="Arial" w:hAnsi="Arial" w:cs="Arial"/>
+          <w:sz w:val="24"/>
+          <w:szCs w:val="40"/>
+        </w:rPr>
+        <w:t xml:space="preserve"> </w:t>
+      </w:r>
+      <w:r>
+        <w:rPr>
+          <w:rFonts w:ascii="Arial" w:hAnsi="Arial" w:cs="Arial"/>
+          <w:sz w:val="24"/>
+          <w:szCs w:val="40"/>
+        </w:rPr>
+        <w:t>szivattyúval</w:t>
+      </w:r>
+      <w:r>
+        <w:rPr>
+          <w:rFonts w:ascii="Arial" w:hAnsi="Arial" w:cs="Arial"/>
+          <w:sz w:val="24"/>
+          <w:szCs w:val="40"/>
+        </w:rPr>
+        <w:t xml:space="preserve"> (ez kiegészülhet ion szivattyúval is).</w:t>
       </w:r>
     </w:p>
     <w:p>
@@ -3359,7 +3596,23 @@
           <w:sz w:val="24"/>
           <w:szCs w:val="40"/>
         </w:rPr>
-        <w:t xml:space="preserve"> Analóg esetben a nyaláb folyamatosan mozog, míg digitális pásztázáskor a nyalábot diszkrét értékek vezérlik. Ez utóbbinka az az előnye, hogy elterjedtebb a számítógépes vezérlés, képfeldolgozás és automatizálás területén</w:t>
+        <w:t xml:space="preserve"> Analóg esetben a nyaláb folyamatosan mozog, míg digitális pásztázáskor a nyalábot diszkrét értékek vezérlik. Ez </w:t>
+      </w:r>
+      <w:r>
+        <w:rPr>
+          <w:rFonts w:ascii="Arial" w:hAnsi="Arial" w:cs="Arial"/>
+          <w:sz w:val="24"/>
+          <w:szCs w:val="40"/>
+        </w:rPr>
+        <w:t>utóbbinak</w:t>
+      </w:r>
+      <w:r>
+        <w:rPr>
+          <w:rFonts w:ascii="Arial" w:hAnsi="Arial" w:cs="Arial"/>
+          <w:sz w:val="24"/>
+          <w:szCs w:val="40"/>
+        </w:rPr>
+        <w:t xml:space="preserve"> az az előnye, hogy elterjedtebb a számítógépes vezérlés, képfeldolgozás és automatizálás területén</w:t>
       </w:r>
     </w:p>
     <w:p>
@@ -3394,15 +3647,39 @@
           <w:sz w:val="24"/>
           <w:szCs w:val="40"/>
         </w:rPr>
-        <w:t>A szekunder és visszaszórt elektron-kép előállításában leggyakrabban haszál</w:t>
-      </w:r>
-      <w:r>
-        <w:rPr>
-          <w:rFonts w:ascii="Arial" w:hAnsi="Arial" w:cs="Arial"/>
-          <w:sz w:val="24"/>
-          <w:szCs w:val="40"/>
-        </w:rPr>
-        <w:t xml:space="preserve">t az Everhart-Trornley detektor, amely úgy működik, hogy a mintáról jövő elektronok vékony fémréteggel bevont scintillátorba csapódnak, és ez által fényfelvillanásokat okoznak. Az így </w:t>
+        <w:t xml:space="preserve">A szekunder és visszaszórt elektron-kép előállításában leggyakrabban </w:t>
+      </w:r>
+      <w:r>
+        <w:rPr>
+          <w:rFonts w:ascii="Arial" w:hAnsi="Arial" w:cs="Arial"/>
+          <w:sz w:val="24"/>
+          <w:szCs w:val="40"/>
+        </w:rPr>
+        <w:t>használt</w:t>
+      </w:r>
+      <w:r>
+        <w:rPr>
+          <w:rFonts w:ascii="Arial" w:hAnsi="Arial" w:cs="Arial"/>
+          <w:sz w:val="24"/>
+          <w:szCs w:val="40"/>
+        </w:rPr>
+        <w:t xml:space="preserve"> az Everhart-Trornley detektor, amely úgy működik, hogy a mintáról jövő elektronok vékony fémréteggel bevont </w:t>
+      </w:r>
+      <w:r>
+        <w:rPr>
+          <w:rFonts w:ascii="Arial" w:hAnsi="Arial" w:cs="Arial"/>
+          <w:sz w:val="24"/>
+          <w:szCs w:val="40"/>
+        </w:rPr>
+        <w:t>szcintillátorba</w:t>
+      </w:r>
+      <w:r>
+        <w:rPr>
+          <w:rFonts w:ascii="Arial" w:hAnsi="Arial" w:cs="Arial"/>
+          <w:sz w:val="24"/>
+          <w:szCs w:val="40"/>
+        </w:rPr>
+        <w:t xml:space="preserve"> csapódnak, és ez által fényfelvillanásokat okoznak. Az így </w:t>
       </w:r>
       <w:r>
         <w:rPr>
@@ -3411,7 +3688,39 @@
           <w:szCs w:val="40"/>
         </w:rPr>
         <w:lastRenderedPageBreak/>
-        <w:t>keletkezett fényjelek fényvezetőn keresztül kerül a fotoelektronsokszorozóba, amelynek első elektródáján elektronokat váltanak ki. A szcintillátort egy fémréteg borítja, amire +10kV-os feszültséget kapcsolunk, ez elősegíti a szekunder elektronok gyorsítását, amik gyorsítás nélkül nem lennének képesek áthatolni ezen a fémrétegen. A szcintillátor körül egy fém ház is megtalálható a</w:t>
+        <w:t>keletkezett fényjelek fényvezetőn keresztül kerül a fotoelektron</w:t>
+      </w:r>
+      <w:r>
+        <w:rPr>
+          <w:rFonts w:ascii="Arial" w:hAnsi="Arial" w:cs="Arial"/>
+          <w:sz w:val="24"/>
+          <w:szCs w:val="40"/>
+        </w:rPr>
+        <w:t>-</w:t>
+      </w:r>
+      <w:r>
+        <w:rPr>
+          <w:rFonts w:ascii="Arial" w:hAnsi="Arial" w:cs="Arial"/>
+          <w:sz w:val="24"/>
+          <w:szCs w:val="40"/>
+        </w:rPr>
+        <w:t>sokszorozóba, amelynek első elektródáján elektronokat váltanak ki. A szcintillátort egy fémréteg borítja, amire +10kV-os feszültséget kapcsolunk, ez elősegíti a szekunder elektronok gyorsítását, amik gyorsítás nélkül nem lennének képesek áthatolni ezen a fémrétegen. A szcintillátor körül egy fém ház is megtalálható</w:t>
+      </w:r>
+      <w:r>
+        <w:rPr>
+          <w:rFonts w:ascii="Arial" w:hAnsi="Arial" w:cs="Arial"/>
+          <w:sz w:val="24"/>
+          <w:szCs w:val="40"/>
+        </w:rPr>
+        <w:t>,</w:t>
+      </w:r>
+      <w:r>
+        <w:rPr>
+          <w:rFonts w:ascii="Arial" w:hAnsi="Arial" w:cs="Arial"/>
+          <w:sz w:val="24"/>
+          <w:szCs w:val="40"/>
+        </w:rPr>
+        <w:t xml:space="preserve"> a</w:t>
       </w:r>
       <w:r>
         <w:rPr>
@@ -3427,7 +3736,23 @@
           <w:sz w:val="24"/>
           <w:szCs w:val="40"/>
         </w:rPr>
-        <w:t>. Erre a fémházra kapcsolt potenciállal lehet befolyásolni, hogy milyen jeleket detektálunk, ha csak visszaszórt elektronokat akarunk, akkor ezt a pontenciált 50 V-ra állítjuk be</w:t>
+        <w:t xml:space="preserve">. Erre a fémházra kapcsolt potenciállal lehet befolyásolni, hogy milyen jeleket detektálunk, ha csak visszaszórt elektronokat akarunk, akkor ezt a </w:t>
+      </w:r>
+      <w:r>
+        <w:rPr>
+          <w:rFonts w:ascii="Arial" w:hAnsi="Arial" w:cs="Arial"/>
+          <w:sz w:val="24"/>
+          <w:szCs w:val="40"/>
+        </w:rPr>
+        <w:t>potenciált</w:t>
+      </w:r>
+      <w:r>
+        <w:rPr>
+          <w:rFonts w:ascii="Arial" w:hAnsi="Arial" w:cs="Arial"/>
+          <w:sz w:val="24"/>
+          <w:szCs w:val="40"/>
+        </w:rPr>
+        <w:t xml:space="preserve"> 50 V-ra állítjuk be</w:t>
       </w:r>
       <w:r>
         <w:rPr>
@@ -3443,7 +3768,23 @@
           <w:sz w:val="24"/>
           <w:szCs w:val="40"/>
         </w:rPr>
-        <w:t>. Ellenkező esetben mind visszaszórt- mind pedig szekunderelektronokat is detektálunk, de geometriai elhelyezkedés miatt szekunder elektronból többet</w:t>
+        <w:t xml:space="preserve">. Ellenkező esetben mind visszaszórt- mind pedig szekunderelektronokat is </w:t>
+      </w:r>
+      <w:r>
+        <w:rPr>
+          <w:rFonts w:ascii="Arial" w:hAnsi="Arial" w:cs="Arial"/>
+          <w:sz w:val="24"/>
+          <w:szCs w:val="40"/>
+        </w:rPr>
+        <w:t>észlelünk</w:t>
+      </w:r>
+      <w:r>
+        <w:rPr>
+          <w:rFonts w:ascii="Arial" w:hAnsi="Arial" w:cs="Arial"/>
+          <w:sz w:val="24"/>
+          <w:szCs w:val="40"/>
+        </w:rPr>
+        <w:t>, de geometriai elhelyezkedés miatt szekunder elektronból többet</w:t>
       </w:r>
       <w:r>
         <w:rPr>
@@ -3476,6 +3817,7 @@
       <w:r>
         <w:rPr>
           <w:rFonts w:ascii="Arial" w:hAnsi="Arial" w:cs="Arial"/>
+          <w:noProof/>
           <w:sz w:val="24"/>
           <w:szCs w:val="40"/>
           <w:lang w:eastAsia="hu-HU"/>
@@ -3549,7 +3891,31 @@
           <w:sz w:val="24"/>
           <w:szCs w:val="40"/>
         </w:rPr>
-        <w:t xml:space="preserve">l vannak a a kapott kép megvilágítására, és erős összefüggést mutat a fényoptikai megvilágítással. Visszaszórt elektron üzemmódban a fémház előfeszítése miatt nem detektálunk szekunder elektronokat csak visszaszórt elektronokat, ez utóbbit nagy sebessége miatt a minta detektorral ellentétes irányba néző részeiről </w:t>
+        <w:t xml:space="preserve">l vannak a </w:t>
+      </w:r>
+      <w:r>
+        <w:rPr>
+          <w:rFonts w:ascii="Arial" w:hAnsi="Arial" w:cs="Arial"/>
+          <w:sz w:val="24"/>
+          <w:szCs w:val="40"/>
+        </w:rPr>
+        <w:t>kapott kép megvilágítására, és erős összefüggést mutat a fényoptikai megvilágítással. Visszaszórt elektron üzemmódban a fémház el</w:t>
+      </w:r>
+      <w:r>
+        <w:rPr>
+          <w:rFonts w:ascii="Arial" w:hAnsi="Arial" w:cs="Arial"/>
+          <w:sz w:val="24"/>
+          <w:szCs w:val="40"/>
+        </w:rPr>
+        <w:t>őfeszítése miatt nem észlelünk</w:t>
+      </w:r>
+      <w:r>
+        <w:rPr>
+          <w:rFonts w:ascii="Arial" w:hAnsi="Arial" w:cs="Arial"/>
+          <w:sz w:val="24"/>
+          <w:szCs w:val="40"/>
+        </w:rPr>
+        <w:t xml:space="preserve"> szekunder elektronokat csak visszaszórt elektronokat, ez utóbbit nagy sebessége miatt a minta detektorral ellentétes irányba néző részeiről </w:t>
       </w:r>
       <w:r>
         <w:rPr>
@@ -3613,7 +3979,55 @@
           <w:sz w:val="24"/>
           <w:szCs w:val="40"/>
         </w:rPr>
-        <w:t>Az mikroszkóp által besugárzott elektronok többféleképpen lép kölcsönhatásba a mintával, ami ezen gerjesztés hatására, egy adott gerjesztési térfogatból különböző jeleket pl.:elektronok, sugárzás, fényemmisszió bocsát ki magából</w:t>
+        <w:t xml:space="preserve">Az mikroszkóp által besugárzott elektronok többféleképpen lép kölcsönhatásba a mintával, ami </w:t>
+      </w:r>
+      <w:r>
+        <w:rPr>
+          <w:rFonts w:ascii="Arial" w:hAnsi="Arial" w:cs="Arial"/>
+          <w:sz w:val="24"/>
+          <w:szCs w:val="40"/>
+        </w:rPr>
+        <w:t>e</w:t>
+      </w:r>
+      <w:r>
+        <w:rPr>
+          <w:rFonts w:ascii="Arial" w:hAnsi="Arial" w:cs="Arial"/>
+          <w:sz w:val="24"/>
+          <w:szCs w:val="40"/>
+        </w:rPr>
+        <w:t xml:space="preserve"> gerjesztés hatására, egy adott gerjesztési térfogatból különböző jeleket </w:t>
+      </w:r>
+      <w:r>
+        <w:rPr>
+          <w:rFonts w:ascii="Arial" w:hAnsi="Arial" w:cs="Arial"/>
+          <w:sz w:val="24"/>
+          <w:szCs w:val="40"/>
+        </w:rPr>
+        <w:t>pl.: elektronokat, sugárzást, fénye</w:t>
+      </w:r>
+      <w:r>
+        <w:rPr>
+          <w:rFonts w:ascii="Arial" w:hAnsi="Arial" w:cs="Arial"/>
+          <w:sz w:val="24"/>
+          <w:szCs w:val="40"/>
+        </w:rPr>
+        <w:t>misszió</w:t>
+      </w:r>
+      <w:r>
+        <w:rPr>
+          <w:rFonts w:ascii="Arial" w:hAnsi="Arial" w:cs="Arial"/>
+          <w:sz w:val="24"/>
+          <w:szCs w:val="40"/>
+        </w:rPr>
+        <w:t>t</w:t>
+      </w:r>
+      <w:r>
+        <w:rPr>
+          <w:rFonts w:ascii="Arial" w:hAnsi="Arial" w:cs="Arial"/>
+          <w:sz w:val="24"/>
+          <w:szCs w:val="40"/>
+        </w:rPr>
+        <w:t xml:space="preserve"> bocsát ki magából</w:t>
       </w:r>
     </w:p>
     <w:p>
@@ -3630,6 +4044,7 @@
       <w:r>
         <w:rPr>
           <w:rFonts w:ascii="Arial" w:hAnsi="Arial" w:cs="Arial"/>
+          <w:noProof/>
           <w:sz w:val="24"/>
           <w:szCs w:val="40"/>
           <w:lang w:eastAsia="hu-HU"/>
@@ -3717,7 +4132,23 @@
           <w:sz w:val="24"/>
           <w:szCs w:val="40"/>
         </w:rPr>
-        <w:t>ak. Ezek úgy keletkenek</w:t>
+        <w:t>ak. Ezek úgy keletke</w:t>
+      </w:r>
+      <w:r>
+        <w:rPr>
+          <w:rFonts w:ascii="Arial" w:hAnsi="Arial" w:cs="Arial"/>
+          <w:sz w:val="24"/>
+          <w:szCs w:val="40"/>
+        </w:rPr>
+        <w:t>z</w:t>
+      </w:r>
+      <w:r>
+        <w:rPr>
+          <w:rFonts w:ascii="Arial" w:hAnsi="Arial" w:cs="Arial"/>
+          <w:sz w:val="24"/>
+          <w:szCs w:val="40"/>
+        </w:rPr>
+        <w:t>nek</w:t>
       </w:r>
       <w:r>
         <w:rPr>
@@ -3741,7 +4172,15 @@
           <w:sz w:val="24"/>
           <w:szCs w:val="40"/>
         </w:rPr>
-        <w:t xml:space="preserve"> a külső elektronhélyról.</w:t>
+        <w:t xml:space="preserve"> a külső elektronhéj</w:t>
+      </w:r>
+      <w:r>
+        <w:rPr>
+          <w:rFonts w:ascii="Arial" w:hAnsi="Arial" w:cs="Arial"/>
+          <w:sz w:val="24"/>
+          <w:szCs w:val="40"/>
+        </w:rPr>
+        <w:t>ról.</w:t>
       </w:r>
       <w:r>
         <w:rPr>
@@ -3919,7 +4358,13 @@
       </w:pPr>
       <w:bookmarkStart w:id="16" w:name="_Toc530869145"/>
       <w:r>
-        <w:t>Elektronsugárindukálta áram</w:t>
+        <w:t>Elektronsugár</w:t>
+      </w:r>
+      <w:r>
+        <w:t>-</w:t>
+      </w:r>
+      <w:r>
+        <w:t>indukálta áram</w:t>
       </w:r>
       <w:bookmarkEnd w:id="16"/>
     </w:p>
@@ -3941,7 +4386,23 @@
           <w:sz w:val="24"/>
           <w:szCs w:val="40"/>
         </w:rPr>
-        <w:t>A besugárzás hatására áram indukálodik a p-n átmeneteknél (vagy Schottky-átmeneteknél), így ezekről a helyekről kaphatunk információt.</w:t>
+        <w:t>A besugárzás ha</w:t>
+      </w:r>
+      <w:r>
+        <w:rPr>
+          <w:rFonts w:ascii="Arial" w:hAnsi="Arial" w:cs="Arial"/>
+          <w:sz w:val="24"/>
+          <w:szCs w:val="40"/>
+        </w:rPr>
+        <w:t>tására áram indukáló</w:t>
+      </w:r>
+      <w:r>
+        <w:rPr>
+          <w:rFonts w:ascii="Arial" w:hAnsi="Arial" w:cs="Arial"/>
+          <w:sz w:val="24"/>
+          <w:szCs w:val="40"/>
+        </w:rPr>
+        <w:t>dik a p-n átmeneteknél (vagy Schottky-átmeneteknél), így ezekről a helyekről kaphatunk információt.</w:t>
       </w:r>
     </w:p>
     <w:p>
@@ -3976,15 +4437,71 @@
           <w:sz w:val="24"/>
           <w:szCs w:val="40"/>
         </w:rPr>
-        <w:t>Ha a nyaláb egy belső héjről lök ki elektront akkor a külső héjról „beugrik” a helyére egy másik, energiafeleslegét vagy kisugározza vagy kilök egy másik elekt</w:t>
-      </w:r>
-      <w:r>
-        <w:rPr>
-          <w:rFonts w:ascii="Arial" w:hAnsi="Arial" w:cs="Arial"/>
-          <w:sz w:val="24"/>
-          <w:szCs w:val="40"/>
-        </w:rPr>
-        <w:t>ront ami elviszi az energiakülön</w:t>
+        <w:t xml:space="preserve">Ha a nyaláb egy belső </w:t>
+      </w:r>
+      <w:r>
+        <w:rPr>
+          <w:rFonts w:ascii="Arial" w:hAnsi="Arial" w:cs="Arial"/>
+          <w:sz w:val="24"/>
+          <w:szCs w:val="40"/>
+        </w:rPr>
+        <w:t>héjról</w:t>
+      </w:r>
+      <w:r>
+        <w:rPr>
+          <w:rFonts w:ascii="Arial" w:hAnsi="Arial" w:cs="Arial"/>
+          <w:sz w:val="24"/>
+          <w:szCs w:val="40"/>
+        </w:rPr>
+        <w:t xml:space="preserve"> lök ki </w:t>
+      </w:r>
+      <w:r>
+        <w:rPr>
+          <w:rFonts w:ascii="Arial" w:hAnsi="Arial" w:cs="Arial"/>
+          <w:sz w:val="24"/>
+          <w:szCs w:val="40"/>
+        </w:rPr>
+        <w:t>elektront,</w:t>
+      </w:r>
+      <w:r>
+        <w:rPr>
+          <w:rFonts w:ascii="Arial" w:hAnsi="Arial" w:cs="Arial"/>
+          <w:sz w:val="24"/>
+          <w:szCs w:val="40"/>
+        </w:rPr>
+        <w:t xml:space="preserve"> akkor a külső héjról „beugrik” a helyére egy másik, energiafeleslegét vagy </w:t>
+      </w:r>
+      <w:r>
+        <w:rPr>
+          <w:rFonts w:ascii="Arial" w:hAnsi="Arial" w:cs="Arial"/>
+          <w:sz w:val="24"/>
+          <w:szCs w:val="40"/>
+        </w:rPr>
+        <w:t>kisugározza,</w:t>
+      </w:r>
+      <w:r>
+        <w:rPr>
+          <w:rFonts w:ascii="Arial" w:hAnsi="Arial" w:cs="Arial"/>
+          <w:sz w:val="24"/>
+          <w:szCs w:val="40"/>
+        </w:rPr>
+        <w:t xml:space="preserve"> vagy kilök egy másik </w:t>
+      </w:r>
+      <w:r>
+        <w:rPr>
+          <w:rFonts w:ascii="Arial" w:hAnsi="Arial" w:cs="Arial"/>
+          <w:sz w:val="24"/>
+          <w:szCs w:val="40"/>
+        </w:rPr>
+        <w:t>elektront,</w:t>
+      </w:r>
+      <w:r>
+        <w:rPr>
+          <w:rFonts w:ascii="Arial" w:hAnsi="Arial" w:cs="Arial"/>
+          <w:sz w:val="24"/>
+          <w:szCs w:val="40"/>
+        </w:rPr>
+        <w:t xml:space="preserve"> ami elviszi az energiakülön</w:t>
       </w:r>
       <w:r>
         <w:rPr>
@@ -4052,7 +4569,15 @@
           <w:sz w:val="24"/>
           <w:szCs w:val="40"/>
         </w:rPr>
-        <w:t>Ugyani a leképezett kép lényegében egy fekete-fehér (monokromatikus) intenzitás mátrix, de az emberi sz</w:t>
+        <w:t>Ugyanis</w:t>
+      </w:r>
+      <w:r>
+        <w:rPr>
+          <w:rFonts w:ascii="Arial" w:hAnsi="Arial" w:cs="Arial"/>
+          <w:sz w:val="24"/>
+          <w:szCs w:val="40"/>
+        </w:rPr>
+        <w:t xml:space="preserve"> a leképezett kép lényegében egy fekete-fehér (monokromatikus) intenzitás mátrix, de az emberi sz</w:t>
       </w:r>
       <w:r>
         <w:rPr>
@@ -4068,7 +4593,23 @@
           <w:sz w:val="24"/>
           <w:szCs w:val="40"/>
         </w:rPr>
-        <w:t>bségeket tud észrevenni, így a felhsználó egyes részleteket</w:t>
+        <w:t xml:space="preserve">bségeket tud észrevenni, így a </w:t>
+      </w:r>
+      <w:r>
+        <w:rPr>
+          <w:rFonts w:ascii="Arial" w:hAnsi="Arial" w:cs="Arial"/>
+          <w:sz w:val="24"/>
+          <w:szCs w:val="40"/>
+        </w:rPr>
+        <w:t>felhasználó</w:t>
+      </w:r>
+      <w:r>
+        <w:rPr>
+          <w:rFonts w:ascii="Arial" w:hAnsi="Arial" w:cs="Arial"/>
+          <w:sz w:val="24"/>
+          <w:szCs w:val="40"/>
+        </w:rPr>
+        <w:t xml:space="preserve"> egyes részleteket</w:t>
       </w:r>
       <w:r>
         <w:rPr>
@@ -4092,15 +4633,87 @@
           <w:sz w:val="24"/>
           <w:szCs w:val="40"/>
         </w:rPr>
-        <w:t xml:space="preserve"> legkissebb intenzitásbeli külön</w:t>
-      </w:r>
-      <w:r>
-        <w:rPr>
-          <w:rFonts w:ascii="Arial" w:hAnsi="Arial" w:cs="Arial"/>
-          <w:sz w:val="24"/>
-          <w:szCs w:val="40"/>
-        </w:rPr>
-        <w:t>bség amit már az emberi szem észleli tud kb 5%. A fényérzékelése logaritmikus azaz kis fényességtartományban jobban meg tud különböztetni, mint nagyban. Ezekből adódóan a szem olyan 15-20 szürkeségi fokozat között tudja észrevenni az eltérést.</w:t>
+        <w:t xml:space="preserve"> </w:t>
+      </w:r>
+      <w:r>
+        <w:rPr>
+          <w:rFonts w:ascii="Arial" w:hAnsi="Arial" w:cs="Arial"/>
+          <w:sz w:val="24"/>
+          <w:szCs w:val="40"/>
+        </w:rPr>
+        <w:t>legkisebb</w:t>
+      </w:r>
+      <w:r>
+        <w:rPr>
+          <w:rFonts w:ascii="Arial" w:hAnsi="Arial" w:cs="Arial"/>
+          <w:sz w:val="24"/>
+          <w:szCs w:val="40"/>
+        </w:rPr>
+        <w:t xml:space="preserve"> intenzitásbeli </w:t>
+      </w:r>
+      <w:r>
+        <w:rPr>
+          <w:rFonts w:ascii="Arial" w:hAnsi="Arial" w:cs="Arial"/>
+          <w:sz w:val="24"/>
+          <w:szCs w:val="40"/>
+        </w:rPr>
+        <w:t>különbség,</w:t>
+      </w:r>
+      <w:r>
+        <w:rPr>
+          <w:rFonts w:ascii="Arial" w:hAnsi="Arial" w:cs="Arial"/>
+          <w:sz w:val="24"/>
+          <w:szCs w:val="40"/>
+        </w:rPr>
+        <w:t xml:space="preserve"> amit már az emberi szem észlel</w:t>
+      </w:r>
+      <w:r>
+        <w:rPr>
+          <w:rFonts w:ascii="Arial" w:hAnsi="Arial" w:cs="Arial"/>
+          <w:sz w:val="24"/>
+          <w:szCs w:val="40"/>
+        </w:rPr>
+        <w:t>n</w:t>
+      </w:r>
+      <w:r>
+        <w:rPr>
+          <w:rFonts w:ascii="Arial" w:hAnsi="Arial" w:cs="Arial"/>
+          <w:sz w:val="24"/>
+          <w:szCs w:val="40"/>
+        </w:rPr>
+        <w:t xml:space="preserve">i tud </w:t>
+      </w:r>
+      <w:r>
+        <w:rPr>
+          <w:rFonts w:ascii="Arial" w:hAnsi="Arial" w:cs="Arial"/>
+          <w:sz w:val="24"/>
+          <w:szCs w:val="40"/>
+        </w:rPr>
+        <w:t>kb.</w:t>
+      </w:r>
+      <w:r>
+        <w:rPr>
+          <w:rFonts w:ascii="Arial" w:hAnsi="Arial" w:cs="Arial"/>
+          <w:sz w:val="24"/>
+          <w:szCs w:val="40"/>
+        </w:rPr>
+        <w:t xml:space="preserve"> 5%. A fényérzékelése </w:t>
+      </w:r>
+      <w:r>
+        <w:rPr>
+          <w:rFonts w:ascii="Arial" w:hAnsi="Arial" w:cs="Arial"/>
+          <w:sz w:val="24"/>
+          <w:szCs w:val="40"/>
+        </w:rPr>
+        <w:t>logaritmikus,</w:t>
+      </w:r>
+      <w:r>
+        <w:rPr>
+          <w:rFonts w:ascii="Arial" w:hAnsi="Arial" w:cs="Arial"/>
+          <w:sz w:val="24"/>
+          <w:szCs w:val="40"/>
+        </w:rPr>
+        <w:t xml:space="preserve"> azaz kis fényességtartományban jobban meg tud különböztetni, mint nagyban. Ezekből adódóan a szem olyan 15-20 szürkeségi fokozat között tudja észrevenni az eltérést.</w:t>
       </w:r>
       <w:r>
         <w:rPr>
@@ -4265,7 +4878,39 @@
           <w:sz w:val="24"/>
           <w:szCs w:val="40"/>
         </w:rPr>
-        <w:t>A képet akkor látjuk élesnek ha az elektronnyaláb átmérője kisebb mint a képpont mérete.</w:t>
+        <w:t xml:space="preserve">A képet akkor látjuk </w:t>
+      </w:r>
+      <w:r>
+        <w:rPr>
+          <w:rFonts w:ascii="Arial" w:hAnsi="Arial" w:cs="Arial"/>
+          <w:sz w:val="24"/>
+          <w:szCs w:val="40"/>
+        </w:rPr>
+        <w:t>élesnek,</w:t>
+      </w:r>
+      <w:r>
+        <w:rPr>
+          <w:rFonts w:ascii="Arial" w:hAnsi="Arial" w:cs="Arial"/>
+          <w:sz w:val="24"/>
+          <w:szCs w:val="40"/>
+        </w:rPr>
+        <w:t xml:space="preserve"> ha az elektronnyaláb átmérője </w:t>
+      </w:r>
+      <w:r>
+        <w:rPr>
+          <w:rFonts w:ascii="Arial" w:hAnsi="Arial" w:cs="Arial"/>
+          <w:sz w:val="24"/>
+          <w:szCs w:val="40"/>
+        </w:rPr>
+        <w:t>kisebb,</w:t>
+      </w:r>
+      <w:r>
+        <w:rPr>
+          <w:rFonts w:ascii="Arial" w:hAnsi="Arial" w:cs="Arial"/>
+          <w:sz w:val="24"/>
+          <w:szCs w:val="40"/>
+        </w:rPr>
+        <w:t xml:space="preserve"> mint a képpont mérete.</w:t>
       </w:r>
     </w:p>
     <w:p>
@@ -4296,7 +4941,31 @@
           <w:sz w:val="24"/>
           <w:szCs w:val="40"/>
         </w:rPr>
-        <w:t xml:space="preserve">Egyeletlen felületű minta esetén a mintának azon része látszik élesnek amire az elektronnyaláb fókuszált, más részei viszont kevésbé élesek a nyaláb széttartása miatt. A kép ott válik életlenné ahol két vagy </w:t>
+        <w:t>Egyenetlen</w:t>
+      </w:r>
+      <w:r>
+        <w:rPr>
+          <w:rFonts w:ascii="Arial" w:hAnsi="Arial" w:cs="Arial"/>
+          <w:sz w:val="24"/>
+          <w:szCs w:val="40"/>
+        </w:rPr>
+        <w:t xml:space="preserve"> felületű minta esetén a mintának azon része látszik </w:t>
+      </w:r>
+      <w:r>
+        <w:rPr>
+          <w:rFonts w:ascii="Arial" w:hAnsi="Arial" w:cs="Arial"/>
+          <w:sz w:val="24"/>
+          <w:szCs w:val="40"/>
+        </w:rPr>
+        <w:t>élesnek,</w:t>
+      </w:r>
+      <w:r>
+        <w:rPr>
+          <w:rFonts w:ascii="Arial" w:hAnsi="Arial" w:cs="Arial"/>
+          <w:sz w:val="24"/>
+          <w:szCs w:val="40"/>
+        </w:rPr>
+        <w:t xml:space="preserve"> amire az elektronnyaláb fókuszált, más részei viszont kevésbé élesek a nyaláb széttartása miatt. A kép ott válik életlenné ahol két vagy </w:t>
       </w:r>
       <w:r>
         <w:rPr>
@@ -4305,7 +4974,23 @@
           <w:szCs w:val="40"/>
         </w:rPr>
         <w:lastRenderedPageBreak/>
-        <w:t>kettőnél több képpont méretűvé szélesedik. A mélységélesség a nyaláb széttartásával és a  nagyítással változtatható.</w:t>
+        <w:t xml:space="preserve">kettőnél több képpont méretűvé szélesedik. A mélységélesség a nyaláb széttartásával és </w:t>
+      </w:r>
+      <w:r>
+        <w:rPr>
+          <w:rFonts w:ascii="Arial" w:hAnsi="Arial" w:cs="Arial"/>
+          <w:sz w:val="24"/>
+          <w:szCs w:val="40"/>
+        </w:rPr>
+        <w:t>a nagyítással</w:t>
+      </w:r>
+      <w:r>
+        <w:rPr>
+          <w:rFonts w:ascii="Arial" w:hAnsi="Arial" w:cs="Arial"/>
+          <w:sz w:val="24"/>
+          <w:szCs w:val="40"/>
+        </w:rPr>
+        <w:t xml:space="preserve"> változtatható.</w:t>
       </w:r>
     </w:p>
     <w:p>
@@ -4499,16 +5184,7 @@
           <w:sz w:val="24"/>
           <w:szCs w:val="40"/>
         </w:rPr>
-        <w:t>,S</w:t>
-      </w:r>
-      <w:r>
-        <w:rPr>
-          <w:rFonts w:ascii="Arial" w:hAnsi="Arial" w:cs="Arial"/>
-          <w:sz w:val="24"/>
-          <w:szCs w:val="40"/>
-          <w:vertAlign w:val="subscript"/>
-        </w:rPr>
-        <w:t>2</w:t>
+        <w:t>, S2</w:t>
       </w:r>
       <w:r>
         <w:rPr>
@@ -4578,7 +5254,55 @@
           <w:sz w:val="24"/>
           <w:szCs w:val="40"/>
         </w:rPr>
-        <w:t>Pontfelbontás esetén két pont a Rayleigh kritérium alapján különíthető el, ami azt mondja ki, hogy két pont különálló, ha az áramsűrűség a két pont felezőjében a pontokban felvett maximális érték 75%-a. Ha egy élre merőlegesen pásztázunk, akkor pontfelbontás esetán a kép nem egy lépcső jelenik meg, hanem az él és az elektronnyaláb konvolúciója.</w:t>
+        <w:t>Pontfelbo</w:t>
+      </w:r>
+      <w:r>
+        <w:rPr>
+          <w:rFonts w:ascii="Arial" w:hAnsi="Arial" w:cs="Arial"/>
+          <w:sz w:val="24"/>
+          <w:szCs w:val="40"/>
+        </w:rPr>
+        <w:t>ntás esetén két pont a Rayleigh-</w:t>
+      </w:r>
+      <w:r>
+        <w:rPr>
+          <w:rFonts w:ascii="Arial" w:hAnsi="Arial" w:cs="Arial"/>
+          <w:sz w:val="24"/>
+          <w:szCs w:val="40"/>
+        </w:rPr>
+        <w:t>kritérium alapján különíthető el, ami azt mondja ki, hogy két pont különálló, ha az áramsűrűség a két pont felezőjében a pontokb</w:t>
+      </w:r>
+      <w:r>
+        <w:rPr>
+          <w:rFonts w:ascii="Arial" w:hAnsi="Arial" w:cs="Arial"/>
+          <w:sz w:val="24"/>
+          <w:szCs w:val="40"/>
+        </w:rPr>
+        <w:t>an felvett maximális érték 75%-a</w:t>
+      </w:r>
+      <w:r>
+        <w:rPr>
+          <w:rFonts w:ascii="Arial" w:hAnsi="Arial" w:cs="Arial"/>
+          <w:sz w:val="24"/>
+          <w:szCs w:val="40"/>
+        </w:rPr>
+        <w:t xml:space="preserve">. Ha egy élre merőlegesen pásztázunk, akkor pontfelbontás </w:t>
+      </w:r>
+      <w:r>
+        <w:rPr>
+          <w:rFonts w:ascii="Arial" w:hAnsi="Arial" w:cs="Arial"/>
+          <w:sz w:val="24"/>
+          <w:szCs w:val="40"/>
+        </w:rPr>
+        <w:t>esetén</w:t>
+      </w:r>
+      <w:r>
+        <w:rPr>
+          <w:rFonts w:ascii="Arial" w:hAnsi="Arial" w:cs="Arial"/>
+          <w:sz w:val="24"/>
+          <w:szCs w:val="40"/>
+        </w:rPr>
+        <w:t xml:space="preserve"> a kép nem egy lépcső jelenik meg, hanem az él és az elektronnyaláb konvolúciója.</w:t>
       </w:r>
     </w:p>
     <w:p>
@@ -4599,15 +5323,55 @@
           <w:sz w:val="24"/>
           <w:szCs w:val="40"/>
         </w:rPr>
-        <w:t xml:space="preserve">Definició szerint </w:t>
-      </w:r>
-      <w:r>
-        <w:rPr>
-          <w:rFonts w:ascii="Arial" w:hAnsi="Arial" w:cs="Arial"/>
-          <w:sz w:val="24"/>
-          <w:szCs w:val="40"/>
-        </w:rPr>
-        <w:t>az élfelbontás az a távolság, amelynek két végpontját a intenzitáselsozlás 25% és 75% pontja jelöli ki.</w:t>
+        <w:t>Definíció</w:t>
+      </w:r>
+      <w:r>
+        <w:rPr>
+          <w:rFonts w:ascii="Arial" w:hAnsi="Arial" w:cs="Arial"/>
+          <w:sz w:val="24"/>
+          <w:szCs w:val="40"/>
+        </w:rPr>
+        <w:t xml:space="preserve"> szerint </w:t>
+      </w:r>
+      <w:r>
+        <w:rPr>
+          <w:rFonts w:ascii="Arial" w:hAnsi="Arial" w:cs="Arial"/>
+          <w:sz w:val="24"/>
+          <w:szCs w:val="40"/>
+        </w:rPr>
+        <w:t>az élfelbontás az a távolság, amelyne</w:t>
+      </w:r>
+      <w:r>
+        <w:rPr>
+          <w:rFonts w:ascii="Arial" w:hAnsi="Arial" w:cs="Arial"/>
+          <w:sz w:val="24"/>
+          <w:szCs w:val="40"/>
+        </w:rPr>
+        <w:t>k két végpontját az intenzitásel</w:t>
+      </w:r>
+      <w:r>
+        <w:rPr>
+          <w:rFonts w:ascii="Arial" w:hAnsi="Arial" w:cs="Arial"/>
+          <w:sz w:val="24"/>
+          <w:szCs w:val="40"/>
+        </w:rPr>
+        <w:t>o</w:t>
+      </w:r>
+      <w:r>
+        <w:rPr>
+          <w:rFonts w:ascii="Arial" w:hAnsi="Arial" w:cs="Arial"/>
+          <w:sz w:val="24"/>
+          <w:szCs w:val="40"/>
+        </w:rPr>
+        <w:t>s</w:t>
+      </w:r>
+      <w:r>
+        <w:rPr>
+          <w:rFonts w:ascii="Arial" w:hAnsi="Arial" w:cs="Arial"/>
+          <w:sz w:val="24"/>
+          <w:szCs w:val="40"/>
+        </w:rPr>
+        <w:t>zlás 25% és 75% pontja jelöli ki.</w:t>
       </w:r>
     </w:p>
     <w:p>
@@ -4653,7 +5417,55 @@
           <w:sz w:val="24"/>
           <w:szCs w:val="40"/>
         </w:rPr>
-        <w:t>Differenciális erősítés esetén a jelből kivonják az egyenáramú komponenst majd lineárisan erősítik. Kép zajossága is megnő mivel az is váltóáramú komponens.</w:t>
+        <w:t>Differenciális erősítés esetén a jelből kivonják az egyenáramú komponenst</w:t>
+      </w:r>
+      <w:r>
+        <w:rPr>
+          <w:rFonts w:ascii="Arial" w:hAnsi="Arial" w:cs="Arial"/>
+          <w:sz w:val="24"/>
+          <w:szCs w:val="40"/>
+        </w:rPr>
+        <w:t>,</w:t>
+      </w:r>
+      <w:r>
+        <w:rPr>
+          <w:rFonts w:ascii="Arial" w:hAnsi="Arial" w:cs="Arial"/>
+          <w:sz w:val="24"/>
+          <w:szCs w:val="40"/>
+        </w:rPr>
+        <w:t xml:space="preserve"> majd lineárisan erősítik. Ké</w:t>
+      </w:r>
+      <w:r>
+        <w:rPr>
+          <w:rFonts w:ascii="Arial" w:hAnsi="Arial" w:cs="Arial"/>
+          <w:sz w:val="24"/>
+          <w:szCs w:val="40"/>
+        </w:rPr>
+        <w:t>p zajossága is megnő mivel az</w:t>
+      </w:r>
+      <w:r>
+        <w:rPr>
+          <w:rFonts w:ascii="Arial" w:hAnsi="Arial" w:cs="Arial"/>
+          <w:sz w:val="24"/>
+          <w:szCs w:val="40"/>
+        </w:rPr>
+        <w:t xml:space="preserve"> váltóáramú </w:t>
+      </w:r>
+      <w:r>
+        <w:rPr>
+          <w:rFonts w:ascii="Arial" w:hAnsi="Arial" w:cs="Arial"/>
+          <w:sz w:val="24"/>
+          <w:szCs w:val="40"/>
+        </w:rPr>
+        <w:t>összetevő</w:t>
+      </w:r>
+      <w:r>
+        <w:rPr>
+          <w:rFonts w:ascii="Arial" w:hAnsi="Arial" w:cs="Arial"/>
+          <w:sz w:val="24"/>
+          <w:szCs w:val="40"/>
+        </w:rPr>
+        <w:t>.</w:t>
       </w:r>
     </w:p>
     <w:p>
@@ -4795,7 +5607,23 @@
           <w:szCs w:val="40"/>
         </w:rPr>
         <w:lastRenderedPageBreak/>
-        <w:t>gammát 1-nél nagyobbra választva növelhető a kontraszt, míg nagy intenzitású részeknél 1-nél kissebre választva a gammát tudjuk javítani a részleteket.</w:t>
+        <w:t xml:space="preserve">gammát 1-nél nagyobbra választva növelhető a kontraszt, míg nagy intenzitású </w:t>
+      </w:r>
+      <w:r>
+        <w:rPr>
+          <w:rFonts w:ascii="Arial" w:hAnsi="Arial" w:cs="Arial"/>
+          <w:sz w:val="24"/>
+          <w:szCs w:val="40"/>
+        </w:rPr>
+        <w:t>részeknél,</w:t>
+      </w:r>
+      <w:r>
+        <w:rPr>
+          <w:rFonts w:ascii="Arial" w:hAnsi="Arial" w:cs="Arial"/>
+          <w:sz w:val="24"/>
+          <w:szCs w:val="40"/>
+        </w:rPr>
+        <w:t xml:space="preserve"> 1-nél kissebre választva a gammát tudjuk javítani a részleteket.</w:t>
       </w:r>
     </w:p>
     <w:p>
@@ -4812,6 +5640,7 @@
       <w:r>
         <w:rPr>
           <w:rFonts w:ascii="Arial" w:hAnsi="Arial" w:cs="Arial"/>
+          <w:noProof/>
           <w:sz w:val="24"/>
           <w:szCs w:val="40"/>
           <w:lang w:eastAsia="hu-HU"/>
@@ -4887,15 +5716,47 @@
           <w:sz w:val="24"/>
           <w:szCs w:val="40"/>
         </w:rPr>
-        <w:t>A jeldifer</w:t>
-      </w:r>
-      <w:r>
-        <w:rPr>
-          <w:rFonts w:ascii="Arial" w:hAnsi="Arial" w:cs="Arial"/>
-          <w:sz w:val="24"/>
-          <w:szCs w:val="40"/>
-        </w:rPr>
-        <w:t xml:space="preserve">enciálás azt jelenti, hogy a </w:t>
+        <w:t>A jeldif</w:t>
+      </w:r>
+      <w:r>
+        <w:rPr>
+          <w:rFonts w:ascii="Arial" w:hAnsi="Arial" w:cs="Arial"/>
+          <w:sz w:val="24"/>
+          <w:szCs w:val="40"/>
+        </w:rPr>
+        <w:t>f</w:t>
+      </w:r>
+      <w:r>
+        <w:rPr>
+          <w:rFonts w:ascii="Arial" w:hAnsi="Arial" w:cs="Arial"/>
+          <w:sz w:val="24"/>
+          <w:szCs w:val="40"/>
+        </w:rPr>
+        <w:t>er</w:t>
+      </w:r>
+      <w:r>
+        <w:rPr>
+          <w:rFonts w:ascii="Arial" w:hAnsi="Arial" w:cs="Arial"/>
+          <w:sz w:val="24"/>
+          <w:szCs w:val="40"/>
+        </w:rPr>
+        <w:t xml:space="preserve">enciálás azt jelenti, hogy </w:t>
+      </w:r>
+      <w:r>
+        <w:rPr>
+          <w:rFonts w:ascii="Arial" w:hAnsi="Arial" w:cs="Arial"/>
+          <w:sz w:val="24"/>
+          <w:szCs w:val="40"/>
+        </w:rPr>
+        <w:t>az</w:t>
+      </w:r>
+      <w:r>
+        <w:rPr>
+          <w:rFonts w:ascii="Arial" w:hAnsi="Arial" w:cs="Arial"/>
+          <w:sz w:val="24"/>
+          <w:szCs w:val="40"/>
+        </w:rPr>
+        <w:t xml:space="preserve"> </w:t>
       </w:r>
       <m:oMath>
         <m:r>
@@ -5153,7 +6014,23 @@
           <w:sz w:val="24"/>
           <w:szCs w:val="40"/>
         </w:rPr>
-        <w:t xml:space="preserve">, amiből látszik, hogy kaptunk felüláteresztő szűrőt aminek a határfrekvenciája w-nál van. Ez a w alatti, kis frekvenciájú jeleket elnyomja, a nagy frekvenciájúakat pedig felerősíti. Ez azt segíti elő, hogy a mintán előforduló éles határok, pl.: szemcsehatár, élek, </w:t>
+        <w:t xml:space="preserve">, amiből látszik, hogy kaptunk felüláteresztő </w:t>
+      </w:r>
+      <w:r>
+        <w:rPr>
+          <w:rFonts w:ascii="Arial" w:hAnsi="Arial" w:cs="Arial"/>
+          <w:sz w:val="24"/>
+          <w:szCs w:val="40"/>
+        </w:rPr>
+        <w:t>szűrőt,</w:t>
+      </w:r>
+      <w:r>
+        <w:rPr>
+          <w:rFonts w:ascii="Arial" w:hAnsi="Arial" w:cs="Arial"/>
+          <w:sz w:val="24"/>
+          <w:szCs w:val="40"/>
+        </w:rPr>
+        <w:t xml:space="preserve"> aminek a határfrekvenciája w-nál van. Ez a w alatti, kis frekvenciájú jeleket elnyomja, a nagy frekvenciájúakat pedig felerősíti. Ez azt segíti elő, hogy a mintán előforduló éles határok, pl.: szemcsehatár, élek, </w:t>
       </w:r>
       <w:r>
         <w:rPr>
@@ -5193,7 +6070,23 @@
           <w:sz w:val="24"/>
           <w:szCs w:val="40"/>
         </w:rPr>
-        <w:t>A jeldifferenciálással kapott kép „lapos”-nak tűnhet.</w:t>
+        <w:t>A jeldifferen</w:t>
+      </w:r>
+      <w:r>
+        <w:rPr>
+          <w:rFonts w:ascii="Arial" w:hAnsi="Arial" w:cs="Arial"/>
+          <w:sz w:val="24"/>
+          <w:szCs w:val="40"/>
+        </w:rPr>
+        <w:t>ciálással kapott kép „laposnak”</w:t>
+      </w:r>
+      <w:r>
+        <w:rPr>
+          <w:rFonts w:ascii="Arial" w:hAnsi="Arial" w:cs="Arial"/>
+          <w:sz w:val="24"/>
+          <w:szCs w:val="40"/>
+        </w:rPr>
+        <w:t xml:space="preserve"> tűnhet.</w:t>
       </w:r>
     </w:p>
     <w:p>
@@ -5224,7 +6117,23 @@
           <w:sz w:val="24"/>
           <w:szCs w:val="40"/>
         </w:rPr>
-        <w:t>Az Y-modulációt akkor kapjuk, ha a detektorból kapott jelet visszavezetjük az y-irányú (függőleges) eltérítésre. Ennek előnye, hogy olyan kis kontrasztértékeket tudunk detektálni, amit fényességmoduláció esetén szemmel már nem lenne érzékelhető.</w:t>
+        <w:t xml:space="preserve">Az Y-modulációt akkor kapjuk, ha a detektorból kapott jelet visszavezetjük az y-irányú (függőleges) eltérítésre. Ennek előnye, hogy olyan kis kontrasztértékeket tudunk </w:t>
+      </w:r>
+      <w:r>
+        <w:rPr>
+          <w:rFonts w:ascii="Arial" w:hAnsi="Arial" w:cs="Arial"/>
+          <w:sz w:val="24"/>
+          <w:szCs w:val="40"/>
+        </w:rPr>
+        <w:t>észlelni</w:t>
+      </w:r>
+      <w:r>
+        <w:rPr>
+          <w:rFonts w:ascii="Arial" w:hAnsi="Arial" w:cs="Arial"/>
+          <w:sz w:val="24"/>
+          <w:szCs w:val="40"/>
+        </w:rPr>
+        <w:t>, amit fényességmoduláció esetén szemmel már nem lenne érzékelhető.</w:t>
       </w:r>
     </w:p>
     <w:p>
@@ -5260,15 +6169,63 @@
           <w:sz w:val="24"/>
           <w:szCs w:val="40"/>
         </w:rPr>
-        <w:t xml:space="preserve">Digitális képmegmunkálással minden olyan művelet amit végre tudtunk hajtani analóg esetben megtehető, sőt ezeken felül is. A digitális képből gyrosan előállítható az úgynevezett intenzitáshisztogramm, ami azt mondja, meg, hogy </w:t>
-      </w:r>
-      <w:r>
-        <w:rPr>
-          <w:rFonts w:ascii="Arial" w:hAnsi="Arial" w:cs="Arial"/>
-          <w:sz w:val="24"/>
-          <w:szCs w:val="40"/>
-        </w:rPr>
-        <w:t xml:space="preserve">az egyes szürke árnyalatokat mennyire </w:t>
+        <w:t xml:space="preserve">Digitális képmegmunkálással minden olyan </w:t>
+      </w:r>
+      <w:r>
+        <w:rPr>
+          <w:rFonts w:ascii="Arial" w:hAnsi="Arial" w:cs="Arial"/>
+          <w:sz w:val="24"/>
+          <w:szCs w:val="40"/>
+        </w:rPr>
+        <w:t>művelet,</w:t>
+      </w:r>
+      <w:r>
+        <w:rPr>
+          <w:rFonts w:ascii="Arial" w:hAnsi="Arial" w:cs="Arial"/>
+          <w:sz w:val="24"/>
+          <w:szCs w:val="40"/>
+        </w:rPr>
+        <w:t xml:space="preserve"> amit végre tudtunk hajtani analóg esetben megtehető, sőt ezeken felül is. A digitális képből </w:t>
+      </w:r>
+      <w:r>
+        <w:rPr>
+          <w:rFonts w:ascii="Arial" w:hAnsi="Arial" w:cs="Arial"/>
+          <w:sz w:val="24"/>
+          <w:szCs w:val="40"/>
+        </w:rPr>
+        <w:t>gyorsan</w:t>
+      </w:r>
+      <w:r>
+        <w:rPr>
+          <w:rFonts w:ascii="Arial" w:hAnsi="Arial" w:cs="Arial"/>
+          <w:sz w:val="24"/>
+          <w:szCs w:val="40"/>
+        </w:rPr>
+        <w:t xml:space="preserve"> előállítható az </w:t>
+      </w:r>
+      <w:r>
+        <w:rPr>
+          <w:rFonts w:ascii="Arial" w:hAnsi="Arial" w:cs="Arial"/>
+          <w:sz w:val="24"/>
+          <w:szCs w:val="40"/>
+        </w:rPr>
+        <w:t>úgynevezett intenzitáshisztogra</w:t>
+      </w:r>
+      <w:r>
+        <w:rPr>
+          <w:rFonts w:ascii="Arial" w:hAnsi="Arial" w:cs="Arial"/>
+          <w:sz w:val="24"/>
+          <w:szCs w:val="40"/>
+        </w:rPr>
+        <w:t xml:space="preserve">m, ami azt mondja, meg, hogy </w:t>
+      </w:r>
+      <w:r>
+        <w:rPr>
+          <w:rFonts w:ascii="Arial" w:hAnsi="Arial" w:cs="Arial"/>
+          <w:sz w:val="24"/>
+          <w:szCs w:val="40"/>
+        </w:rPr>
+        <w:t xml:space="preserve">az egyes szürke árnyalatokat mennyire használtuk </w:t>
       </w:r>
       <w:r>
         <w:rPr>
@@ -5277,7 +6234,55 @@
           <w:szCs w:val="40"/>
         </w:rPr>
         <w:lastRenderedPageBreak/>
-        <w:t>használtuk ki. Ebből a hisztogrammból hamar kiderül, ha nem vettük igénybe az összes árnyalatot, és digitálisan útólagosan beállíthatjuk a kontrasztot, hogy a skála egészét kihasználjuk.A képet színezni is lehet, ez azért hasznos, mert a szem a szürke árnyalatokhoz képest sokkal több színt tud megkülönböztetni.</w:t>
+        <w:t xml:space="preserve">ki. Ebből a </w:t>
+      </w:r>
+      <w:r>
+        <w:rPr>
+          <w:rFonts w:ascii="Arial" w:hAnsi="Arial" w:cs="Arial"/>
+          <w:sz w:val="24"/>
+          <w:szCs w:val="40"/>
+        </w:rPr>
+        <w:t>hisztogramból</w:t>
+      </w:r>
+      <w:r>
+        <w:rPr>
+          <w:rFonts w:ascii="Arial" w:hAnsi="Arial" w:cs="Arial"/>
+          <w:sz w:val="24"/>
+          <w:szCs w:val="40"/>
+        </w:rPr>
+        <w:t xml:space="preserve"> hamar kiderül, ha nem vettük igénybe az összes árnyalatot, és digitálisan </w:t>
+      </w:r>
+      <w:r>
+        <w:rPr>
+          <w:rFonts w:ascii="Arial" w:hAnsi="Arial" w:cs="Arial"/>
+          <w:sz w:val="24"/>
+          <w:szCs w:val="40"/>
+        </w:rPr>
+        <w:t>utólagosan</w:t>
+      </w:r>
+      <w:r>
+        <w:rPr>
+          <w:rFonts w:ascii="Arial" w:hAnsi="Arial" w:cs="Arial"/>
+          <w:sz w:val="24"/>
+          <w:szCs w:val="40"/>
+        </w:rPr>
+        <w:t xml:space="preserve"> beállíthatjuk a kontrasztot, hogy a skála egészét kihasználjuk.</w:t>
+      </w:r>
+      <w:r>
+        <w:rPr>
+          <w:rFonts w:ascii="Arial" w:hAnsi="Arial" w:cs="Arial"/>
+          <w:sz w:val="24"/>
+          <w:szCs w:val="40"/>
+        </w:rPr>
+        <w:t xml:space="preserve"> </w:t>
+      </w:r>
+      <w:r>
+        <w:rPr>
+          <w:rFonts w:ascii="Arial" w:hAnsi="Arial" w:cs="Arial"/>
+          <w:sz w:val="24"/>
+          <w:szCs w:val="40"/>
+        </w:rPr>
+        <w:t>A képet színezni is lehet, ez azért hasznos, mert a szem a szürke árnyalatokhoz képest sokkal több színt tud megkülönböztetni.</w:t>
       </w:r>
     </w:p>
     <w:p>
@@ -5298,15 +6303,47 @@
           <w:sz w:val="24"/>
           <w:szCs w:val="40"/>
         </w:rPr>
-        <w:t>A mikroszkóp jeleiből nyert digitális kép diszkrét pontokból áll, így lényegében a leképezés egy intenzitásmátrix. A képmegmunkáláshoz is diszkrét értékeket használunk, úgynevezett kernel operátorokat, ami nem más mint e</w:t>
-      </w:r>
-      <w:r>
-        <w:rPr>
-          <w:rFonts w:ascii="Arial" w:hAnsi="Arial" w:cs="Arial"/>
-          <w:sz w:val="24"/>
-          <w:szCs w:val="40"/>
-        </w:rPr>
-        <w:t>gy páratlan oldalhosszú négyzetes mátrix. A feldolgozás során ezt a kernel operátort a digitális kép bal felső sarkába tesszük, az egymáson lévő értékeket összeszorozzuk, majd ezeknek az összegét beírjuk egy új mátrixba. Majd megyünk tovább egy oszloppal és ott is elvégezzük ezt, odiág folytatjuk, míg el nem érünk a jobb alsó sarokba</w:t>
+        <w:t xml:space="preserve">A mikroszkóp jeleiből nyert digitális kép diszkrét pontokból áll, így lényegében a leképezés egy intenzitásmátrix. A képmegmunkáláshoz is diszkrét értékeket használunk, úgynevezett kernel operátorokat, ami nem </w:t>
+      </w:r>
+      <w:r>
+        <w:rPr>
+          <w:rFonts w:ascii="Arial" w:hAnsi="Arial" w:cs="Arial"/>
+          <w:sz w:val="24"/>
+          <w:szCs w:val="40"/>
+        </w:rPr>
+        <w:t>más,</w:t>
+      </w:r>
+      <w:r>
+        <w:rPr>
+          <w:rFonts w:ascii="Arial" w:hAnsi="Arial" w:cs="Arial"/>
+          <w:sz w:val="24"/>
+          <w:szCs w:val="40"/>
+        </w:rPr>
+        <w:t xml:space="preserve"> mint e</w:t>
+      </w:r>
+      <w:r>
+        <w:rPr>
+          <w:rFonts w:ascii="Arial" w:hAnsi="Arial" w:cs="Arial"/>
+          <w:sz w:val="24"/>
+          <w:szCs w:val="40"/>
+        </w:rPr>
+        <w:t xml:space="preserve">gy páratlan oldalhosszú négyzetes mátrix. A feldolgozás során ezt a kernel operátort a digitális kép bal felső sarkába tesszük, az egymáson lévő értékeket összeszorozzuk, majd ezeknek az összegét beírjuk egy új mátrixba. Majd megyünk tovább egy oszloppal és ott is elvégezzük ezt, </w:t>
+      </w:r>
+      <w:r>
+        <w:rPr>
+          <w:rFonts w:ascii="Arial" w:hAnsi="Arial" w:cs="Arial"/>
+          <w:sz w:val="24"/>
+          <w:szCs w:val="40"/>
+        </w:rPr>
+        <w:t>odáig</w:t>
+      </w:r>
+      <w:r>
+        <w:rPr>
+          <w:rFonts w:ascii="Arial" w:hAnsi="Arial" w:cs="Arial"/>
+          <w:sz w:val="24"/>
+          <w:szCs w:val="40"/>
+        </w:rPr>
+        <w:t xml:space="preserve"> folytatjuk, míg el nem érünk a jobb alsó sarokba</w:t>
       </w:r>
       <w:r>
         <w:rPr>
@@ -5322,7 +6359,23 @@
           <w:sz w:val="24"/>
           <w:szCs w:val="40"/>
         </w:rPr>
-        <w:t>. Az így kapott mátrix kisebb lesz mint az eredeti kép</w:t>
+        <w:t xml:space="preserve">. Az így kapott mátrix kisebb </w:t>
+      </w:r>
+      <w:r>
+        <w:rPr>
+          <w:rFonts w:ascii="Arial" w:hAnsi="Arial" w:cs="Arial"/>
+          <w:sz w:val="24"/>
+          <w:szCs w:val="40"/>
+        </w:rPr>
+        <w:t>lesz,</w:t>
+      </w:r>
+      <w:r>
+        <w:rPr>
+          <w:rFonts w:ascii="Arial" w:hAnsi="Arial" w:cs="Arial"/>
+          <w:sz w:val="24"/>
+          <w:szCs w:val="40"/>
+        </w:rPr>
+        <w:t xml:space="preserve"> mint az eredeti kép</w:t>
       </w:r>
       <w:r>
         <w:rPr>
@@ -5347,6 +6400,7 @@
       <w:r>
         <w:rPr>
           <w:rFonts w:ascii="Arial" w:hAnsi="Arial" w:cs="Arial"/>
+          <w:noProof/>
           <w:sz w:val="24"/>
           <w:szCs w:val="40"/>
           <w:lang w:eastAsia="hu-HU"/>
@@ -5420,7 +6474,103 @@
           <w:sz w:val="24"/>
           <w:szCs w:val="40"/>
         </w:rPr>
-        <w:t xml:space="preserve">A gauss kernel a normális eloszlást követve végzi el a simítást. A kernel sarkaiban egyesek állnak, a melletük lévőkben nagyobb számok, azok mellett mégnagyobb, és közepén pedig a legnagyobb. Ez amiatt jó, hogy nagyobb súlyal veszi figyelembe, hogy mi volt azon a ponton az eredeti képen. A medián szűrő is símításra, zajszűrésre használják, de itt a </w:t>
+        <w:t xml:space="preserve">A gauss kernel a normális eloszlást követve végzi el a simítást. A kernel sarkaiban egyesek állnak, a </w:t>
+      </w:r>
+      <w:r>
+        <w:rPr>
+          <w:rFonts w:ascii="Arial" w:hAnsi="Arial" w:cs="Arial"/>
+          <w:sz w:val="24"/>
+          <w:szCs w:val="40"/>
+        </w:rPr>
+        <w:t>mellettük</w:t>
+      </w:r>
+      <w:r>
+        <w:rPr>
+          <w:rFonts w:ascii="Arial" w:hAnsi="Arial" w:cs="Arial"/>
+          <w:sz w:val="24"/>
+          <w:szCs w:val="40"/>
+        </w:rPr>
+        <w:t xml:space="preserve"> lévőkben nagyobb számok, azok mellett még</w:t>
+      </w:r>
+      <w:r>
+        <w:rPr>
+          <w:rFonts w:ascii="Arial" w:hAnsi="Arial" w:cs="Arial"/>
+          <w:sz w:val="24"/>
+          <w:szCs w:val="40"/>
+        </w:rPr>
+        <w:t xml:space="preserve"> </w:t>
+      </w:r>
+      <w:r>
+        <w:rPr>
+          <w:rFonts w:ascii="Arial" w:hAnsi="Arial" w:cs="Arial"/>
+          <w:sz w:val="24"/>
+          <w:szCs w:val="40"/>
+        </w:rPr>
+        <w:t xml:space="preserve">nagyobb, és közepén pedig a legnagyobb. Ez </w:t>
+      </w:r>
+      <w:r>
+        <w:rPr>
+          <w:rFonts w:ascii="Arial" w:hAnsi="Arial" w:cs="Arial"/>
+          <w:sz w:val="24"/>
+          <w:szCs w:val="40"/>
+        </w:rPr>
+        <w:t>a miatt</w:t>
+      </w:r>
+      <w:r>
+        <w:rPr>
+          <w:rFonts w:ascii="Arial" w:hAnsi="Arial" w:cs="Arial"/>
+          <w:sz w:val="24"/>
+          <w:szCs w:val="40"/>
+        </w:rPr>
+        <w:t xml:space="preserve"> jó, hogy nagyobb </w:t>
+      </w:r>
+      <w:r>
+        <w:rPr>
+          <w:rFonts w:ascii="Arial" w:hAnsi="Arial" w:cs="Arial"/>
+          <w:sz w:val="24"/>
+          <w:szCs w:val="40"/>
+        </w:rPr>
+        <w:t>súllyal</w:t>
+      </w:r>
+      <w:r>
+        <w:rPr>
+          <w:rFonts w:ascii="Arial" w:hAnsi="Arial" w:cs="Arial"/>
+          <w:sz w:val="24"/>
+          <w:szCs w:val="40"/>
+        </w:rPr>
+        <w:t xml:space="preserve"> veszi figyelembe, hogy mi volt azon a ponton az eredeti képen. A </w:t>
+      </w:r>
+      <w:r>
+        <w:rPr>
+          <w:rFonts w:ascii="Arial" w:hAnsi="Arial" w:cs="Arial"/>
+          <w:sz w:val="24"/>
+          <w:szCs w:val="40"/>
+        </w:rPr>
+        <w:t>mediánszűrő</w:t>
+      </w:r>
+      <w:r>
+        <w:rPr>
+          <w:rFonts w:ascii="Arial" w:hAnsi="Arial" w:cs="Arial"/>
+          <w:sz w:val="24"/>
+          <w:szCs w:val="40"/>
+        </w:rPr>
+        <w:t xml:space="preserve"> is </w:t>
+      </w:r>
+      <w:r>
+        <w:rPr>
+          <w:rFonts w:ascii="Arial" w:hAnsi="Arial" w:cs="Arial"/>
+          <w:sz w:val="24"/>
+          <w:szCs w:val="40"/>
+        </w:rPr>
+        <w:t>simításra</w:t>
+      </w:r>
+      <w:r>
+        <w:rPr>
+          <w:rFonts w:ascii="Arial" w:hAnsi="Arial" w:cs="Arial"/>
+          <w:sz w:val="24"/>
+          <w:szCs w:val="40"/>
+        </w:rPr>
+        <w:t xml:space="preserve">, zajszűrésre használják, de itt a kernel alatti </w:t>
       </w:r>
       <w:r>
         <w:rPr>
@@ -5429,7 +6579,23 @@
           <w:szCs w:val="40"/>
         </w:rPr>
         <w:lastRenderedPageBreak/>
-        <w:t>kernel alatti értékek nem adódnak össze hanem</w:t>
+        <w:t xml:space="preserve">értékek nem adódnak </w:t>
+      </w:r>
+      <w:r>
+        <w:rPr>
+          <w:rFonts w:ascii="Arial" w:hAnsi="Arial" w:cs="Arial"/>
+          <w:sz w:val="24"/>
+          <w:szCs w:val="40"/>
+        </w:rPr>
+        <w:t>össze,</w:t>
+      </w:r>
+      <w:r>
+        <w:rPr>
+          <w:rFonts w:ascii="Arial" w:hAnsi="Arial" w:cs="Arial"/>
+          <w:sz w:val="24"/>
+          <w:szCs w:val="40"/>
+        </w:rPr>
+        <w:t xml:space="preserve"> hanem</w:t>
       </w:r>
       <w:r>
         <w:rPr>
@@ -5454,6 +6620,7 @@
       <w:r>
         <w:rPr>
           <w:rFonts w:ascii="Arial" w:hAnsi="Arial" w:cs="Arial"/>
+          <w:noProof/>
           <w:sz w:val="24"/>
           <w:szCs w:val="40"/>
           <w:lang w:eastAsia="hu-HU"/>
@@ -5527,7 +6694,55 @@
           <w:sz w:val="24"/>
           <w:szCs w:val="40"/>
         </w:rPr>
-        <w:t xml:space="preserve"> Éldetektálásra használt kernel a Sobel szűrő. A pásztázás irányától függően a kernel egyik oldalán negatív a másikon pedig pozitív számok állnak és ahogy ezt végighúzzuk a képen az éleket sokkal jobban felerősíti, mint minden mást, de csak az egyik tengely mentén. Ha a 90°-al elforgatott kernellel is végigcsináljuk, akkor a Pitagorasz-tétel segítségével a két eredményből megkaphatjuk a minden élt tartalmazó képet.</w:t>
+        <w:t xml:space="preserve"> Éldetektálásra használt kernel a Sobel szűrő. A pásztázás irányától függően a kernel egyik oldalán negatív a másikon pedig pozitív számok </w:t>
+      </w:r>
+      <w:r>
+        <w:rPr>
+          <w:rFonts w:ascii="Arial" w:hAnsi="Arial" w:cs="Arial"/>
+          <w:sz w:val="24"/>
+          <w:szCs w:val="40"/>
+        </w:rPr>
+        <w:t>állnak,</w:t>
+      </w:r>
+      <w:r>
+        <w:rPr>
+          <w:rFonts w:ascii="Arial" w:hAnsi="Arial" w:cs="Arial"/>
+          <w:sz w:val="24"/>
+          <w:szCs w:val="40"/>
+        </w:rPr>
+        <w:t xml:space="preserve"> ahogy ezt </w:t>
+      </w:r>
+      <w:r>
+        <w:rPr>
+          <w:rFonts w:ascii="Arial" w:hAnsi="Arial" w:cs="Arial"/>
+          <w:sz w:val="24"/>
+          <w:szCs w:val="40"/>
+        </w:rPr>
+        <w:t>végig húzzuk</w:t>
+      </w:r>
+      <w:r>
+        <w:rPr>
+          <w:rFonts w:ascii="Arial" w:hAnsi="Arial" w:cs="Arial"/>
+          <w:sz w:val="24"/>
+          <w:szCs w:val="40"/>
+        </w:rPr>
+        <w:t xml:space="preserve"> a képen az éleket sokkal jobban felerősíti, mint minden mást, de csak az egyik tengely mentén. Ha a 90°-al elforgatott kernellel is </w:t>
+      </w:r>
+      <w:r>
+        <w:rPr>
+          <w:rFonts w:ascii="Arial" w:hAnsi="Arial" w:cs="Arial"/>
+          <w:sz w:val="24"/>
+          <w:szCs w:val="40"/>
+        </w:rPr>
+        <w:t>végig csináljuk</w:t>
+      </w:r>
+      <w:r>
+        <w:rPr>
+          <w:rFonts w:ascii="Arial" w:hAnsi="Arial" w:cs="Arial"/>
+          <w:sz w:val="24"/>
+          <w:szCs w:val="40"/>
+        </w:rPr>
+        <w:t>, akkor a Pitagorasz-tétel segítségével a két eredményből megkaphatjuk a minden élt tartalmazó képet.</w:t>
       </w:r>
     </w:p>
     <w:p>
@@ -5544,6 +6759,7 @@
       <w:r>
         <w:rPr>
           <w:rFonts w:ascii="Arial" w:hAnsi="Arial" w:cs="Arial"/>
+          <w:noProof/>
           <w:sz w:val="24"/>
           <w:szCs w:val="40"/>
           <w:lang w:eastAsia="hu-HU"/>
@@ -5605,6 +6821,7 @@
       <w:r>
         <w:rPr>
           <w:rFonts w:ascii="Arial" w:hAnsi="Arial" w:cs="Arial"/>
+          <w:noProof/>
           <w:sz w:val="24"/>
           <w:szCs w:val="40"/>
           <w:lang w:eastAsia="hu-HU"/>
@@ -5726,6 +6943,7 @@
       </w:pPr>
       <w:r>
         <w:rPr>
+          <w:noProof/>
           <w:lang w:eastAsia="hu-HU"/>
         </w:rPr>
         <w:drawing>
@@ -5855,6 +7073,7 @@
       </w:pPr>
       <w:r>
         <w:rPr>
+          <w:noProof/>
           <w:lang w:eastAsia="hu-HU"/>
         </w:rPr>
         <w:drawing>
@@ -5934,7 +7153,23 @@
           <w:sz w:val="24"/>
           <w:szCs w:val="24"/>
         </w:rPr>
-        <w:t xml:space="preserve"> tartalmazza a G kódnak vagy blokk diagramm kódnak hívott grafikus forráskódot, ami azt mondja meg, hogy hogyan fusson le a VI. Ez egy grafikus reprezentációja azoknak a funkcióknak, amik vezérlik a front panelen lévő eszközöket. Ezeknek a kis icon-jai megjelennek a blokk diagrammon, ahol a vezetékkel összeköthetjük a kontrol és az indikátor eszközöket a funkciókkal.</w:t>
+        <w:t xml:space="preserve"> tartalmazza a G kódnak vagy blokk diagramm kódnak hívott grafikus forráskódot, ami azt mondja meg, hogy hogyan fusson le a VI. Ez egy grafikus reprezentációja azoknak a funkcióknak, amik vezérlik a front panelen lévő</w:t>
+      </w:r>
+      <w:r>
+        <w:rPr>
+          <w:rFonts w:ascii="Arial" w:hAnsi="Arial" w:cs="Arial"/>
+          <w:sz w:val="24"/>
+          <w:szCs w:val="24"/>
+        </w:rPr>
+        <w:t xml:space="preserve"> eszközöket. Ezeknek a kis icon</w:t>
+      </w:r>
+      <w:r>
+        <w:rPr>
+          <w:rFonts w:ascii="Arial" w:hAnsi="Arial" w:cs="Arial"/>
+          <w:sz w:val="24"/>
+          <w:szCs w:val="24"/>
+        </w:rPr>
+        <w:t>jai megjelennek a blokk diagrammon, ahol a vezetékkel összeköthetjük a kontrol és az indikátor eszközöket a funkciókkal.</w:t>
       </w:r>
     </w:p>
     <w:p>
@@ -5971,23 +7206,23 @@
           <w:sz w:val="24"/>
           <w:szCs w:val="24"/>
         </w:rPr>
-        <w:t xml:space="preserve"> megy a vezetékeken: a kontroll eszközökből a funkciót megvalósítókba és az indikátorokba, a funkciókból további funkciókba, illetve indikátorokba. A VI-ban található grafikus kód végrehajtódá</w:t>
-      </w:r>
-      <w:r>
-        <w:rPr>
-          <w:rFonts w:ascii="Arial" w:hAnsi="Arial" w:cs="Arial"/>
-          <w:sz w:val="24"/>
-          <w:szCs w:val="24"/>
-        </w:rPr>
-        <w:t>sa sorrendje</w:t>
-      </w:r>
-      <w:r>
-        <w:rPr>
-          <w:rFonts w:ascii="Arial" w:hAnsi="Arial" w:cs="Arial"/>
-          <w:sz w:val="24"/>
-          <w:szCs w:val="24"/>
-        </w:rPr>
-        <w:t>is e mentén fut le.</w:t>
+        <w:t xml:space="preserve"> megy a vezetékeken: a kontroll eszközökből a funkciót megvalósítókba és az indikátorokba, a funkciókból további funkciókba, illetve indikátorokba. A VI-ban tal</w:t>
+      </w:r>
+      <w:r>
+        <w:rPr>
+          <w:rFonts w:ascii="Arial" w:hAnsi="Arial" w:cs="Arial"/>
+          <w:sz w:val="24"/>
+          <w:szCs w:val="24"/>
+        </w:rPr>
+        <w:t>álható grafikus kód végrehajtási sorrendje is e mentén fut</w:t>
+      </w:r>
+      <w:r>
+        <w:rPr>
+          <w:rFonts w:ascii="Arial" w:hAnsi="Arial" w:cs="Arial"/>
+          <w:sz w:val="24"/>
+          <w:szCs w:val="24"/>
+        </w:rPr>
+        <w:t>.</w:t>
       </w:r>
     </w:p>
     <w:p>
@@ -6280,7 +7515,39 @@
           <w:szCs w:val="24"/>
         </w:rPr>
         <w:tab/>
-        <w:t>Fisher R.,Perkins S., Walker A., Wolfart E. (2003): Laplacian/Laplacian of Gaussian</w:t>
+        <w:t>Fisher R.</w:t>
+      </w:r>
+      <w:r>
+        <w:rPr>
+          <w:rFonts w:ascii="Arial" w:hAnsi="Arial" w:cs="Arial"/>
+          <w:sz w:val="24"/>
+          <w:szCs w:val="24"/>
+        </w:rPr>
+        <w:t>, Perkins</w:t>
+      </w:r>
+      <w:r>
+        <w:rPr>
+          <w:rFonts w:ascii="Arial" w:hAnsi="Arial" w:cs="Arial"/>
+          <w:sz w:val="24"/>
+          <w:szCs w:val="24"/>
+        </w:rPr>
+        <w:t xml:space="preserve"> S., Walker </w:t>
+      </w:r>
+      <w:r>
+        <w:rPr>
+          <w:rFonts w:ascii="Arial" w:hAnsi="Arial" w:cs="Arial"/>
+          <w:sz w:val="24"/>
+          <w:szCs w:val="24"/>
+        </w:rPr>
+        <w:t>A</w:t>
+      </w:r>
+      <w:r>
+        <w:rPr>
+          <w:rFonts w:ascii="Arial" w:hAnsi="Arial" w:cs="Arial"/>
+          <w:sz w:val="24"/>
+          <w:szCs w:val="24"/>
+        </w:rPr>
+        <w:t>., Wolfart E. (2003): Laplacian/Laplacian of Gaussian</w:t>
       </w:r>
       <w:r>
         <w:rPr>
@@ -6394,7 +7661,7 @@
           <w:rPr>
             <w:noProof/>
           </w:rPr>
-          <w:t>3</w:t>
+          <w:t>19</w:t>
         </w:r>
         <w:r>
           <w:fldChar w:fldCharType="end"/>
@@ -8849,7 +10116,7 @@
 </file>
 
 <file path=customXml/itemProps1.xml><?xml version="1.0" encoding="utf-8"?>
-<ds:datastoreItem xmlns:ds="http://schemas.openxmlformats.org/officeDocument/2006/customXml" ds:itemID="{FA48972C-8542-40E5-97C5-F795B5E66E31}">
+<ds:datastoreItem xmlns:ds="http://schemas.openxmlformats.org/officeDocument/2006/customXml" ds:itemID="{1FA41D0E-6C58-4895-9184-38A35259A961}">
   <ds:schemaRefs>
     <ds:schemaRef ds:uri="http://schemas.openxmlformats.org/officeDocument/2006/bibliography"/>
   </ds:schemaRefs>

</xml_diff>